<commit_message>
Edited the project report file
</commit_message>
<xml_diff>
--- a/Project Folder/Project 3 Report.docx
+++ b/Project Folder/Project 3 Report.docx
@@ -18,76 +18,24 @@
           <w:sz w:val="34"/>
           <w:szCs w:val="34"/>
         </w:rPr>
-        <w:t xml:space="preserve">CPT-281 Team Project </w:t>
-      </w:r>
-      <w:r>
-        <w:rPr>
-          <w:rFonts w:ascii="Times New Roman" w:eastAsia="Times New Roman" w:hAnsi="Times New Roman" w:cs="Times New Roman"/>
-          <w:b/>
-          <w:sz w:val="34"/>
-          <w:szCs w:val="34"/>
-        </w:rPr>
-        <w:t>3</w:t>
-      </w:r>
-      <w:r>
-        <w:rPr>
-          <w:rFonts w:ascii="Times New Roman" w:eastAsia="Times New Roman" w:hAnsi="Times New Roman" w:cs="Times New Roman"/>
-          <w:b/>
-          <w:sz w:val="34"/>
-          <w:szCs w:val="34"/>
-        </w:rPr>
-        <w:t xml:space="preserve">A: </w:t>
-      </w:r>
-      <w:r>
-        <w:rPr>
-          <w:rFonts w:ascii="Times New Roman" w:eastAsia="Times New Roman" w:hAnsi="Times New Roman" w:cs="Times New Roman"/>
-          <w:b/>
-          <w:sz w:val="34"/>
-          <w:szCs w:val="34"/>
-        </w:rPr>
-        <w:t xml:space="preserve">Binary Tree </w:t>
-      </w:r>
-      <w:r>
-        <w:rPr>
-          <w:rFonts w:ascii="Times New Roman" w:eastAsia="Times New Roman" w:hAnsi="Times New Roman" w:cs="Times New Roman"/>
-          <w:b/>
-          <w:sz w:val="34"/>
-          <w:szCs w:val="34"/>
-        </w:rPr>
-        <w:t>Infix Expression Parser</w:t>
-      </w:r>
-    </w:p>
-    <w:p>
-      <w:pPr>
-        <w:rPr>
-          <w:rFonts w:ascii="Times New Roman" w:eastAsia="Times New Roman" w:hAnsi="Times New Roman" w:cs="Times New Roman"/>
-          <w:sz w:val="28"/>
-          <w:szCs w:val="28"/>
-        </w:rPr>
-      </w:pPr>
-      <w:r>
-        <w:rPr>
-          <w:rFonts w:ascii="Times New Roman" w:eastAsia="Times New Roman" w:hAnsi="Times New Roman" w:cs="Times New Roman"/>
-          <w:sz w:val="28"/>
-          <w:szCs w:val="28"/>
-        </w:rPr>
-        <w:t>Contributors: Athul Jaishankar, Timothy Huffman, Kathleen Dunn</w:t>
-      </w:r>
-      <w:r>
-        <w:rPr>
-          <w:rFonts w:ascii="Times New Roman" w:eastAsia="Times New Roman" w:hAnsi="Times New Roman" w:cs="Times New Roman"/>
-          <w:sz w:val="28"/>
-          <w:szCs w:val="28"/>
-        </w:rPr>
-        <w:t>, Tyler Blackmore</w:t>
-      </w:r>
-      <w:r>
-        <w:rPr>
-          <w:rFonts w:ascii="Times New Roman" w:eastAsia="Times New Roman" w:hAnsi="Times New Roman" w:cs="Times New Roman"/>
-          <w:sz w:val="28"/>
-          <w:szCs w:val="28"/>
-        </w:rPr>
-        <w:t xml:space="preserve"> </w:t>
+        <w:t>CPT-281 Team Project 3A: Binary Tree Infix Expression Parser</w:t>
+      </w:r>
+    </w:p>
+    <w:p>
+      <w:pPr>
+        <w:rPr>
+          <w:rFonts w:ascii="Times New Roman" w:eastAsia="Times New Roman" w:hAnsi="Times New Roman" w:cs="Times New Roman"/>
+          <w:sz w:val="28"/>
+          <w:szCs w:val="28"/>
+        </w:rPr>
+      </w:pPr>
+      <w:r>
+        <w:rPr>
+          <w:rFonts w:ascii="Times New Roman" w:eastAsia="Times New Roman" w:hAnsi="Times New Roman" w:cs="Times New Roman"/>
+          <w:sz w:val="28"/>
+          <w:szCs w:val="28"/>
+        </w:rPr>
+        <w:t xml:space="preserve">Contributors: Athul Jaishankar, Timothy Huffman, Kathleen Dunn, Tyler Blackmore </w:t>
       </w:r>
     </w:p>
     <w:p>
@@ -143,31 +91,23 @@
           <w:sz w:val="28"/>
           <w:szCs w:val="28"/>
         </w:rPr>
-        <w:t>This project is a</w:t>
-      </w:r>
-      <w:r>
-        <w:rPr>
-          <w:rFonts w:ascii="Times New Roman" w:eastAsia="Times New Roman" w:hAnsi="Times New Roman" w:cs="Times New Roman"/>
-          <w:sz w:val="28"/>
-          <w:szCs w:val="28"/>
-        </w:rPr>
-        <w:t xml:space="preserve">n </w:t>
-      </w:r>
-      <w:r>
-        <w:rPr>
-          <w:rFonts w:ascii="Times New Roman" w:eastAsia="Times New Roman" w:hAnsi="Times New Roman" w:cs="Times New Roman"/>
-          <w:sz w:val="28"/>
-          <w:szCs w:val="28"/>
-        </w:rPr>
-        <w:t xml:space="preserve">Binary tree </w:t>
-      </w:r>
-      <w:r>
-        <w:rPr>
-          <w:rFonts w:ascii="Times New Roman" w:eastAsia="Times New Roman" w:hAnsi="Times New Roman" w:cs="Times New Roman"/>
-          <w:sz w:val="28"/>
-          <w:szCs w:val="28"/>
-        </w:rPr>
-        <w:t>Infix expression parser</w:t>
+        <w:t xml:space="preserve">This project is </w:t>
+      </w:r>
+      <w:r>
+        <w:rPr>
+          <w:rFonts w:ascii="Times New Roman" w:eastAsia="Times New Roman" w:hAnsi="Times New Roman" w:cs="Times New Roman"/>
+          <w:sz w:val="28"/>
+          <w:szCs w:val="28"/>
+        </w:rPr>
+        <w:t>a</w:t>
+      </w:r>
+      <w:r>
+        <w:rPr>
+          <w:rFonts w:ascii="Times New Roman" w:eastAsia="Times New Roman" w:hAnsi="Times New Roman" w:cs="Times New Roman"/>
+          <w:sz w:val="28"/>
+          <w:szCs w:val="28"/>
+        </w:rPr>
+        <w:t xml:space="preserve"> Binary tree Infix expression parser</w:t>
       </w:r>
       <w:r>
         <w:rPr>
@@ -215,23 +155,7 @@
           <w:sz w:val="28"/>
           <w:szCs w:val="28"/>
         </w:rPr>
-        <w:t xml:space="preserve"> </w:t>
-      </w:r>
-      <w:r>
-        <w:rPr>
-          <w:rFonts w:ascii="Times New Roman" w:eastAsia="Times New Roman" w:hAnsi="Times New Roman" w:cs="Times New Roman"/>
-          <w:sz w:val="28"/>
-          <w:szCs w:val="28"/>
-        </w:rPr>
-        <w:t xml:space="preserve">binary trees and </w:t>
-      </w:r>
-      <w:r>
-        <w:rPr>
-          <w:rFonts w:ascii="Times New Roman" w:eastAsia="Times New Roman" w:hAnsi="Times New Roman" w:cs="Times New Roman"/>
-          <w:sz w:val="28"/>
-          <w:szCs w:val="28"/>
-        </w:rPr>
-        <w:t xml:space="preserve">stacks </w:t>
+        <w:t xml:space="preserve"> binary trees and stacks </w:t>
       </w:r>
       <w:r>
         <w:rPr>
@@ -320,23 +244,7 @@
           <w:sz w:val="28"/>
           <w:szCs w:val="28"/>
         </w:rPr>
-        <w:t xml:space="preserve">The </w:t>
-      </w:r>
-      <w:r>
-        <w:rPr>
-          <w:rFonts w:ascii="Times New Roman" w:eastAsia="Times New Roman" w:hAnsi="Times New Roman" w:cs="Times New Roman"/>
-          <w:sz w:val="28"/>
-          <w:szCs w:val="28"/>
-        </w:rPr>
-        <w:t xml:space="preserve">Binary Tree </w:t>
-      </w:r>
-      <w:r>
-        <w:rPr>
-          <w:rFonts w:ascii="Times New Roman" w:eastAsia="Times New Roman" w:hAnsi="Times New Roman" w:cs="Times New Roman"/>
-          <w:sz w:val="28"/>
-          <w:szCs w:val="28"/>
-        </w:rPr>
-        <w:t>Infix expression parser system will support</w:t>
+        <w:t>The Binary Tree Infix expression parser system will support</w:t>
       </w:r>
       <w:r>
         <w:rPr>
@@ -1217,92 +1125,1825 @@
         </w:rPr>
       </w:pPr>
     </w:p>
-    <w:p/>
-    <w:p/>
-    <w:p/>
-    <w:p/>
-    <w:p/>
-    <w:p/>
-    <w:p/>
-    <w:p/>
-    <w:p/>
-    <w:p/>
-    <w:p/>
-    <w:p/>
-    <w:p/>
-    <w:p/>
-    <w:p/>
-    <w:p/>
-    <w:p/>
-    <w:p/>
-    <w:p/>
-    <w:p/>
-    <w:p/>
-    <w:p/>
-    <w:p/>
-    <w:p/>
-    <w:p/>
-    <w:p/>
-    <w:p/>
-    <w:p/>
-    <w:p/>
-    <w:p/>
-    <w:p/>
-    <w:p/>
-    <w:p/>
-    <w:p/>
-    <w:p/>
-    <w:p/>
-    <w:p/>
-    <w:p/>
-    <w:p/>
-    <w:p/>
-    <w:p/>
-    <w:p/>
-    <w:p/>
-    <w:p/>
-    <w:p/>
-    <w:p/>
-    <w:p/>
-    <w:p/>
-    <w:p/>
-    <w:p/>
-    <w:p/>
-    <w:p/>
-    <w:p/>
-    <w:p/>
-    <w:p/>
-    <w:p/>
-    <w:p/>
-    <w:p/>
-    <w:p/>
-    <w:p/>
-    <w:p/>
-    <w:p/>
-    <w:p/>
-    <w:p/>
-    <w:p/>
-    <w:p/>
-    <w:p/>
-    <w:p/>
-    <w:p/>
-    <w:p/>
-    <w:p/>
-    <w:p/>
-    <w:p/>
-    <w:p/>
-    <w:p/>
-    <w:p/>
-    <w:p/>
-    <w:p/>
-    <w:p/>
-    <w:p/>
-    <w:p/>
-    <w:p/>
-    <w:p/>
-    <w:p/>
-    <w:p/>
-    <w:p/>
+    <w:p>
+      <w:pPr>
+        <w:pStyle w:val="ListParagraph"/>
+        <w:numPr>
+          <w:ilvl w:val="0"/>
+          <w:numId w:val="1"/>
+        </w:numPr>
+        <w:spacing w:after="160" w:line="480" w:lineRule="auto"/>
+        <w:ind w:left="270" w:hanging="270"/>
+        <w:rPr>
+          <w:rFonts w:ascii="Times New Roman" w:hAnsi="Times New Roman" w:cs="Times New Roman"/>
+          <w:b/>
+          <w:bCs/>
+          <w:sz w:val="32"/>
+          <w:szCs w:val="32"/>
+        </w:rPr>
+      </w:pPr>
+      <w:r>
+        <w:rPr>
+          <w:rFonts w:ascii="Times New Roman" w:hAnsi="Times New Roman" w:cs="Times New Roman"/>
+          <w:b/>
+          <w:bCs/>
+          <w:sz w:val="32"/>
+          <w:szCs w:val="32"/>
+        </w:rPr>
+        <w:t xml:space="preserve">Athul Jaishankar: </w:t>
+      </w:r>
+    </w:p>
+    <w:p>
+      <w:pPr>
+        <w:pStyle w:val="ListParagraph"/>
+        <w:numPr>
+          <w:ilvl w:val="0"/>
+          <w:numId w:val="2"/>
+        </w:numPr>
+        <w:spacing w:after="160"/>
+        <w:rPr>
+          <w:rFonts w:ascii="Times New Roman" w:hAnsi="Times New Roman" w:cs="Times New Roman"/>
+          <w:b/>
+          <w:bCs/>
+          <w:sz w:val="32"/>
+          <w:szCs w:val="32"/>
+        </w:rPr>
+      </w:pPr>
+      <w:r>
+        <w:rPr>
+          <w:rFonts w:ascii="Times New Roman" w:hAnsi="Times New Roman" w:cs="Times New Roman"/>
+          <w:b/>
+          <w:bCs/>
+          <w:sz w:val="28"/>
+          <w:szCs w:val="28"/>
+        </w:rPr>
+        <w:t>Build_Tree</w:t>
+      </w:r>
+      <w:r>
+        <w:rPr>
+          <w:rFonts w:ascii="Times New Roman" w:hAnsi="Times New Roman" w:cs="Times New Roman"/>
+          <w:b/>
+          <w:bCs/>
+          <w:sz w:val="28"/>
+          <w:szCs w:val="28"/>
+        </w:rPr>
+        <w:t>.h</w:t>
+      </w:r>
+      <w:r>
+        <w:rPr>
+          <w:rFonts w:ascii="Times New Roman" w:hAnsi="Times New Roman" w:cs="Times New Roman"/>
+          <w:b/>
+          <w:bCs/>
+          <w:sz w:val="28"/>
+          <w:szCs w:val="28"/>
+        </w:rPr>
+        <w:t>:</w:t>
+      </w:r>
+      <w:r>
+        <w:rPr>
+          <w:rFonts w:ascii="Times New Roman" w:hAnsi="Times New Roman" w:cs="Times New Roman"/>
+          <w:sz w:val="28"/>
+          <w:szCs w:val="28"/>
+        </w:rPr>
+        <w:t xml:space="preserve"> Implemented the </w:t>
+      </w:r>
+      <w:r>
+        <w:rPr>
+          <w:rFonts w:ascii="Times New Roman" w:hAnsi="Times New Roman" w:cs="Times New Roman"/>
+          <w:sz w:val="28"/>
+          <w:szCs w:val="28"/>
+        </w:rPr>
+        <w:t>Build_Tree</w:t>
+      </w:r>
+      <w:r>
+        <w:rPr>
+          <w:rFonts w:ascii="Times New Roman" w:hAnsi="Times New Roman" w:cs="Times New Roman"/>
+          <w:sz w:val="28"/>
+          <w:szCs w:val="28"/>
+        </w:rPr>
+        <w:t xml:space="preserve"> class</w:t>
+      </w:r>
+      <w:r>
+        <w:rPr>
+          <w:rFonts w:ascii="Times New Roman" w:hAnsi="Times New Roman" w:cs="Times New Roman"/>
+          <w:sz w:val="28"/>
+          <w:szCs w:val="28"/>
+        </w:rPr>
+        <w:t xml:space="preserve"> header file</w:t>
+      </w:r>
+      <w:r>
+        <w:rPr>
+          <w:rFonts w:ascii="Times New Roman" w:hAnsi="Times New Roman" w:cs="Times New Roman"/>
+          <w:sz w:val="28"/>
+          <w:szCs w:val="28"/>
+        </w:rPr>
+        <w:t xml:space="preserve">, </w:t>
+      </w:r>
+      <w:r>
+        <w:rPr>
+          <w:rFonts w:ascii="Times New Roman" w:hAnsi="Times New Roman" w:cs="Times New Roman"/>
+          <w:sz w:val="28"/>
+          <w:szCs w:val="28"/>
+        </w:rPr>
+        <w:t xml:space="preserve">which defines the class </w:t>
+      </w:r>
+      <w:r>
+        <w:rPr>
+          <w:rFonts w:ascii="Times New Roman" w:hAnsi="Times New Roman" w:cs="Times New Roman"/>
+          <w:sz w:val="28"/>
+          <w:szCs w:val="28"/>
+        </w:rPr>
+        <w:t xml:space="preserve">responsible for </w:t>
+      </w:r>
+      <w:r>
+        <w:rPr>
+          <w:rFonts w:ascii="Times New Roman" w:hAnsi="Times New Roman" w:cs="Times New Roman"/>
+          <w:sz w:val="28"/>
+          <w:szCs w:val="28"/>
+        </w:rPr>
+        <w:t xml:space="preserve">constructing the expression tree from a postfix string. The class includes necessary header files such as “Tree_Node.h”, “Expression_Tree.h”, “Token.h” to support its functionality. Defined the class with constructor, destructor and a method tree_builder() to build the expression tree. </w:t>
+      </w:r>
+    </w:p>
+    <w:p>
+      <w:pPr>
+        <w:pStyle w:val="ListParagraph"/>
+        <w:numPr>
+          <w:ilvl w:val="0"/>
+          <w:numId w:val="2"/>
+        </w:numPr>
+        <w:spacing w:after="160"/>
+        <w:rPr>
+          <w:rFonts w:ascii="Times New Roman" w:hAnsi="Times New Roman" w:cs="Times New Roman"/>
+          <w:b/>
+          <w:bCs/>
+          <w:sz w:val="32"/>
+          <w:szCs w:val="32"/>
+        </w:rPr>
+      </w:pPr>
+      <w:r>
+        <w:rPr>
+          <w:rFonts w:ascii="Times New Roman" w:hAnsi="Times New Roman" w:cs="Times New Roman"/>
+          <w:b/>
+          <w:bCs/>
+          <w:sz w:val="28"/>
+          <w:szCs w:val="28"/>
+        </w:rPr>
+        <w:t>Build_Tree</w:t>
+      </w:r>
+      <w:r>
+        <w:rPr>
+          <w:rFonts w:ascii="Times New Roman" w:hAnsi="Times New Roman" w:cs="Times New Roman"/>
+          <w:b/>
+          <w:bCs/>
+          <w:sz w:val="28"/>
+          <w:szCs w:val="28"/>
+        </w:rPr>
+        <w:t>.cpp</w:t>
+      </w:r>
+      <w:r>
+        <w:rPr>
+          <w:rFonts w:ascii="Times New Roman" w:hAnsi="Times New Roman" w:cs="Times New Roman"/>
+          <w:b/>
+          <w:bCs/>
+          <w:sz w:val="28"/>
+          <w:szCs w:val="28"/>
+        </w:rPr>
+        <w:t>:</w:t>
+      </w:r>
+      <w:r>
+        <w:rPr>
+          <w:rFonts w:ascii="Times New Roman" w:hAnsi="Times New Roman" w:cs="Times New Roman"/>
+          <w:sz w:val="28"/>
+          <w:szCs w:val="28"/>
+        </w:rPr>
+        <w:t xml:space="preserve"> </w:t>
+      </w:r>
+      <w:r>
+        <w:rPr>
+          <w:rFonts w:ascii="Times New Roman" w:hAnsi="Times New Roman" w:cs="Times New Roman"/>
+          <w:sz w:val="28"/>
+          <w:szCs w:val="28"/>
+        </w:rPr>
+        <w:t xml:space="preserve">Contributed to the implementation of the Build_Tree class in the </w:t>
+      </w:r>
+      <w:r>
+        <w:rPr>
+          <w:rFonts w:ascii="Times New Roman" w:hAnsi="Times New Roman" w:cs="Times New Roman"/>
+          <w:sz w:val="28"/>
+          <w:szCs w:val="28"/>
+        </w:rPr>
+        <w:t>Build_Tree.cpp file. Implemented the tree_builder() method, which iterates through the postfix string to construct the expression tree using a stack-based algorithm.</w:t>
+      </w:r>
+      <w:r>
+        <w:rPr>
+          <w:rFonts w:ascii="Times New Roman" w:hAnsi="Times New Roman" w:cs="Times New Roman"/>
+          <w:sz w:val="28"/>
+          <w:szCs w:val="28"/>
+        </w:rPr>
+        <w:t xml:space="preserve"> </w:t>
+      </w:r>
+    </w:p>
+    <w:p>
+      <w:pPr>
+        <w:pStyle w:val="ListParagraph"/>
+        <w:numPr>
+          <w:ilvl w:val="0"/>
+          <w:numId w:val="2"/>
+        </w:numPr>
+        <w:spacing w:after="160"/>
+        <w:rPr>
+          <w:rFonts w:ascii="Times New Roman" w:hAnsi="Times New Roman" w:cs="Times New Roman"/>
+          <w:b/>
+          <w:bCs/>
+          <w:sz w:val="32"/>
+          <w:szCs w:val="32"/>
+        </w:rPr>
+      </w:pPr>
+      <w:r>
+        <w:rPr>
+          <w:rFonts w:ascii="Times New Roman" w:hAnsi="Times New Roman" w:cs="Times New Roman"/>
+          <w:b/>
+          <w:bCs/>
+          <w:sz w:val="28"/>
+          <w:szCs w:val="28"/>
+        </w:rPr>
+        <w:t>Convert_to_postfix.h</w:t>
+      </w:r>
+      <w:r>
+        <w:rPr>
+          <w:rFonts w:ascii="Times New Roman" w:hAnsi="Times New Roman" w:cs="Times New Roman"/>
+          <w:b/>
+          <w:bCs/>
+          <w:sz w:val="28"/>
+          <w:szCs w:val="28"/>
+        </w:rPr>
+        <w:t>:</w:t>
+      </w:r>
+      <w:r>
+        <w:rPr>
+          <w:rFonts w:ascii="Times New Roman" w:hAnsi="Times New Roman" w:cs="Times New Roman"/>
+          <w:sz w:val="28"/>
+          <w:szCs w:val="28"/>
+        </w:rPr>
+        <w:t xml:space="preserve"> Defined a class called Convert_to_postfix with a method infix_to_postfix to convert infix expression to postfix notation.</w:t>
+      </w:r>
+    </w:p>
+    <w:p>
+      <w:pPr>
+        <w:pStyle w:val="ListParagraph"/>
+        <w:numPr>
+          <w:ilvl w:val="0"/>
+          <w:numId w:val="2"/>
+        </w:numPr>
+        <w:spacing w:after="160"/>
+        <w:rPr>
+          <w:rFonts w:ascii="Times New Roman" w:hAnsi="Times New Roman" w:cs="Times New Roman"/>
+          <w:b/>
+          <w:bCs/>
+          <w:sz w:val="32"/>
+          <w:szCs w:val="32"/>
+        </w:rPr>
+      </w:pPr>
+      <w:r>
+        <w:rPr>
+          <w:rFonts w:ascii="Times New Roman" w:hAnsi="Times New Roman" w:cs="Times New Roman"/>
+          <w:b/>
+          <w:bCs/>
+          <w:sz w:val="28"/>
+          <w:szCs w:val="28"/>
+        </w:rPr>
+        <w:t>Convert_to_postfix.cpp:</w:t>
+      </w:r>
+      <w:r>
+        <w:rPr>
+          <w:rFonts w:ascii="Times New Roman" w:hAnsi="Times New Roman" w:cs="Times New Roman"/>
+          <w:sz w:val="28"/>
+          <w:szCs w:val="28"/>
+        </w:rPr>
+        <w:t xml:space="preserve"> Implemented the functionalities declared in the header file for the Convert_to_postfix class. This implementation includes the constructor and destructor for the class, as well as the infix_to_postfix method.</w:t>
+      </w:r>
+    </w:p>
+    <w:p>
+      <w:pPr>
+        <w:pStyle w:val="ListParagraph"/>
+        <w:numPr>
+          <w:ilvl w:val="0"/>
+          <w:numId w:val="2"/>
+        </w:numPr>
+        <w:spacing w:after="160"/>
+        <w:rPr>
+          <w:rFonts w:ascii="Times New Roman" w:hAnsi="Times New Roman" w:cs="Times New Roman"/>
+          <w:b/>
+          <w:bCs/>
+          <w:sz w:val="32"/>
+          <w:szCs w:val="32"/>
+        </w:rPr>
+      </w:pPr>
+      <w:r>
+        <w:rPr>
+          <w:rFonts w:ascii="Times New Roman" w:hAnsi="Times New Roman" w:cs="Times New Roman"/>
+          <w:b/>
+          <w:bCs/>
+          <w:sz w:val="28"/>
+          <w:szCs w:val="28"/>
+        </w:rPr>
+        <w:t>Evaluate_</w:t>
+      </w:r>
+      <w:r>
+        <w:rPr>
+          <w:rFonts w:ascii="Times New Roman" w:hAnsi="Times New Roman" w:cs="Times New Roman"/>
+          <w:b/>
+          <w:bCs/>
+          <w:sz w:val="28"/>
+          <w:szCs w:val="28"/>
+        </w:rPr>
+        <w:t>Tree</w:t>
+      </w:r>
+      <w:r>
+        <w:rPr>
+          <w:rFonts w:ascii="Times New Roman" w:hAnsi="Times New Roman" w:cs="Times New Roman"/>
+          <w:b/>
+          <w:bCs/>
+          <w:sz w:val="28"/>
+          <w:szCs w:val="28"/>
+        </w:rPr>
+        <w:t xml:space="preserve">.h: </w:t>
+      </w:r>
+      <w:r>
+        <w:rPr>
+          <w:rFonts w:ascii="Times New Roman" w:hAnsi="Times New Roman" w:cs="Times New Roman"/>
+          <w:sz w:val="28"/>
+          <w:szCs w:val="28"/>
+        </w:rPr>
+        <w:t>Defined a class called Evaluate_</w:t>
+      </w:r>
+      <w:r>
+        <w:rPr>
+          <w:rFonts w:ascii="Times New Roman" w:hAnsi="Times New Roman" w:cs="Times New Roman"/>
+          <w:sz w:val="28"/>
+          <w:szCs w:val="28"/>
+        </w:rPr>
+        <w:t>Tree</w:t>
+      </w:r>
+      <w:r>
+        <w:rPr>
+          <w:rFonts w:ascii="Times New Roman" w:hAnsi="Times New Roman" w:cs="Times New Roman"/>
+          <w:sz w:val="28"/>
+          <w:szCs w:val="28"/>
+        </w:rPr>
+        <w:t xml:space="preserve"> with a </w:t>
+      </w:r>
+      <w:r>
+        <w:rPr>
+          <w:rFonts w:ascii="Times New Roman" w:hAnsi="Times New Roman" w:cs="Times New Roman"/>
+          <w:sz w:val="28"/>
+          <w:szCs w:val="28"/>
+        </w:rPr>
+        <w:t xml:space="preserve">constructor, destructor and a </w:t>
+      </w:r>
+      <w:r>
+        <w:rPr>
+          <w:rFonts w:ascii="Times New Roman" w:hAnsi="Times New Roman" w:cs="Times New Roman"/>
+          <w:sz w:val="28"/>
+          <w:szCs w:val="28"/>
+        </w:rPr>
+        <w:t xml:space="preserve">method </w:t>
+      </w:r>
+      <w:r>
+        <w:rPr>
+          <w:rFonts w:ascii="Times New Roman" w:hAnsi="Times New Roman" w:cs="Times New Roman"/>
+          <w:sz w:val="28"/>
+          <w:szCs w:val="28"/>
+        </w:rPr>
+        <w:t xml:space="preserve">Evaluator() </w:t>
+      </w:r>
+      <w:r>
+        <w:rPr>
+          <w:rFonts w:ascii="Times New Roman" w:hAnsi="Times New Roman" w:cs="Times New Roman"/>
+          <w:sz w:val="28"/>
+          <w:szCs w:val="28"/>
+        </w:rPr>
+        <w:t>to evaluate expression</w:t>
+      </w:r>
+      <w:r>
+        <w:rPr>
+          <w:rFonts w:ascii="Times New Roman" w:hAnsi="Times New Roman" w:cs="Times New Roman"/>
+          <w:sz w:val="28"/>
+          <w:szCs w:val="28"/>
+        </w:rPr>
+        <w:t xml:space="preserve"> tree</w:t>
+      </w:r>
+      <w:r>
+        <w:rPr>
+          <w:rFonts w:ascii="Times New Roman" w:hAnsi="Times New Roman" w:cs="Times New Roman"/>
+          <w:sz w:val="28"/>
+          <w:szCs w:val="28"/>
+        </w:rPr>
+        <w:t>.</w:t>
+      </w:r>
+    </w:p>
+    <w:p>
+      <w:pPr>
+        <w:pStyle w:val="ListParagraph"/>
+        <w:numPr>
+          <w:ilvl w:val="0"/>
+          <w:numId w:val="2"/>
+        </w:numPr>
+        <w:spacing w:after="160"/>
+        <w:rPr>
+          <w:rFonts w:ascii="Times New Roman" w:hAnsi="Times New Roman" w:cs="Times New Roman"/>
+          <w:b/>
+          <w:bCs/>
+          <w:sz w:val="32"/>
+          <w:szCs w:val="32"/>
+        </w:rPr>
+      </w:pPr>
+      <w:r>
+        <w:rPr>
+          <w:rFonts w:ascii="Times New Roman" w:hAnsi="Times New Roman" w:cs="Times New Roman"/>
+          <w:b/>
+          <w:bCs/>
+          <w:sz w:val="28"/>
+          <w:szCs w:val="28"/>
+        </w:rPr>
+        <w:t>Evaluate_</w:t>
+      </w:r>
+      <w:r>
+        <w:rPr>
+          <w:rFonts w:ascii="Times New Roman" w:hAnsi="Times New Roman" w:cs="Times New Roman"/>
+          <w:b/>
+          <w:bCs/>
+          <w:sz w:val="28"/>
+          <w:szCs w:val="28"/>
+        </w:rPr>
+        <w:t>Tree</w:t>
+      </w:r>
+      <w:r>
+        <w:rPr>
+          <w:rFonts w:ascii="Times New Roman" w:hAnsi="Times New Roman" w:cs="Times New Roman"/>
+          <w:b/>
+          <w:bCs/>
+          <w:sz w:val="28"/>
+          <w:szCs w:val="28"/>
+        </w:rPr>
+        <w:t>.</w:t>
+      </w:r>
+      <w:r>
+        <w:rPr>
+          <w:rFonts w:ascii="Times New Roman" w:hAnsi="Times New Roman" w:cs="Times New Roman"/>
+          <w:b/>
+          <w:bCs/>
+          <w:sz w:val="28"/>
+          <w:szCs w:val="28"/>
+        </w:rPr>
+        <w:t>cpp:</w:t>
+      </w:r>
+      <w:r>
+        <w:rPr>
+          <w:rFonts w:ascii="Times New Roman" w:hAnsi="Times New Roman" w:cs="Times New Roman"/>
+          <w:b/>
+          <w:bCs/>
+          <w:sz w:val="32"/>
+          <w:szCs w:val="32"/>
+        </w:rPr>
+        <w:t xml:space="preserve"> </w:t>
+      </w:r>
+      <w:r>
+        <w:rPr>
+          <w:rFonts w:ascii="Times New Roman" w:hAnsi="Times New Roman" w:cs="Times New Roman"/>
+          <w:sz w:val="28"/>
+          <w:szCs w:val="28"/>
+        </w:rPr>
+        <w:t>Contributed to the implementation of the Evaluate_Tree class in the Evaluate_Tree.cpp file. Implemented the Evaluator() method which recursively evaluates the expression tree nodes based on their operators and operands, handling arithmetic and logical operations.</w:t>
+      </w:r>
+    </w:p>
+    <w:p>
+      <w:pPr>
+        <w:pStyle w:val="ListParagraph"/>
+        <w:numPr>
+          <w:ilvl w:val="0"/>
+          <w:numId w:val="2"/>
+        </w:numPr>
+        <w:spacing w:after="160"/>
+        <w:rPr>
+          <w:rFonts w:ascii="Times New Roman" w:hAnsi="Times New Roman" w:cs="Times New Roman"/>
+          <w:sz w:val="28"/>
+          <w:szCs w:val="28"/>
+        </w:rPr>
+      </w:pPr>
+      <w:r>
+        <w:rPr>
+          <w:rFonts w:ascii="Times New Roman" w:hAnsi="Times New Roman" w:cs="Times New Roman"/>
+          <w:b/>
+          <w:bCs/>
+          <w:sz w:val="28"/>
+          <w:szCs w:val="28"/>
+        </w:rPr>
+        <w:t>Project Management:</w:t>
+      </w:r>
+      <w:r>
+        <w:rPr>
+          <w:rFonts w:ascii="Times New Roman" w:hAnsi="Times New Roman" w:cs="Times New Roman"/>
+          <w:sz w:val="28"/>
+          <w:szCs w:val="28"/>
+        </w:rPr>
+        <w:t xml:space="preserve"> Took the initiative to lead the project by designing the overall structure and goals of the infix expression parser system. Scheduled and organized team meetings to facilitate communication and collaboration among team members, ensuring smooth progress throughout the project. </w:t>
+      </w:r>
+    </w:p>
+    <w:p>
+      <w:pPr>
+        <w:pStyle w:val="ListParagraph"/>
+        <w:numPr>
+          <w:ilvl w:val="0"/>
+          <w:numId w:val="2"/>
+        </w:numPr>
+        <w:spacing w:after="160"/>
+      </w:pPr>
+      <w:r>
+        <w:rPr>
+          <w:rFonts w:ascii="Times New Roman" w:hAnsi="Times New Roman" w:cs="Times New Roman"/>
+          <w:b/>
+          <w:bCs/>
+          <w:sz w:val="28"/>
+          <w:szCs w:val="28"/>
+        </w:rPr>
+        <w:t>Task Division:</w:t>
+      </w:r>
+      <w:r>
+        <w:rPr>
+          <w:rFonts w:ascii="Times New Roman" w:hAnsi="Times New Roman" w:cs="Times New Roman"/>
+          <w:sz w:val="28"/>
+          <w:szCs w:val="28"/>
+        </w:rPr>
+        <w:t xml:space="preserve"> Effectively divided tasks among team members, </w:t>
+      </w:r>
+      <w:r>
+        <w:rPr>
+          <w:rFonts w:ascii="Times New Roman" w:hAnsi="Times New Roman" w:cs="Times New Roman"/>
+          <w:sz w:val="28"/>
+          <w:szCs w:val="28"/>
+        </w:rPr>
+        <w:t>assigning responsibilities for coding, testing and documentation.</w:t>
+      </w:r>
+    </w:p>
+    <w:p>
+      <w:pPr>
+        <w:pStyle w:val="ListParagraph"/>
+        <w:numPr>
+          <w:ilvl w:val="0"/>
+          <w:numId w:val="2"/>
+        </w:numPr>
+        <w:spacing w:after="160"/>
+      </w:pPr>
+      <w:r>
+        <w:rPr>
+          <w:rFonts w:ascii="Times New Roman" w:hAnsi="Times New Roman" w:cs="Times New Roman"/>
+          <w:b/>
+          <w:bCs/>
+          <w:sz w:val="28"/>
+          <w:szCs w:val="28"/>
+        </w:rPr>
+        <w:lastRenderedPageBreak/>
+        <w:t>Testing:</w:t>
+      </w:r>
+      <w:r>
+        <w:rPr>
+          <w:rFonts w:ascii="Times New Roman" w:hAnsi="Times New Roman" w:cs="Times New Roman"/>
+          <w:sz w:val="28"/>
+          <w:szCs w:val="28"/>
+        </w:rPr>
+        <w:t xml:space="preserve"> Collaborated with team members to create test cases covering various expressions and scenarios. Verified the correctness of the program by comparing the actual output with the expected output.</w:t>
+      </w:r>
+    </w:p>
+    <w:p>
+      <w:pPr>
+        <w:pStyle w:val="ListParagraph"/>
+        <w:numPr>
+          <w:ilvl w:val="0"/>
+          <w:numId w:val="2"/>
+        </w:numPr>
+        <w:spacing w:after="160"/>
+      </w:pPr>
+      <w:r>
+        <w:rPr>
+          <w:rFonts w:ascii="Times New Roman" w:hAnsi="Times New Roman" w:cs="Times New Roman"/>
+          <w:b/>
+          <w:bCs/>
+          <w:sz w:val="28"/>
+          <w:szCs w:val="28"/>
+        </w:rPr>
+        <w:t>Quality Assurance</w:t>
+      </w:r>
+      <w:r>
+        <w:rPr>
+          <w:rFonts w:ascii="Times New Roman" w:hAnsi="Times New Roman" w:cs="Times New Roman"/>
+          <w:b/>
+          <w:bCs/>
+          <w:sz w:val="28"/>
+          <w:szCs w:val="28"/>
+        </w:rPr>
+        <w:t>:</w:t>
+      </w:r>
+      <w:r>
+        <w:rPr>
+          <w:rFonts w:ascii="Times New Roman" w:hAnsi="Times New Roman" w:cs="Times New Roman"/>
+          <w:sz w:val="28"/>
+          <w:szCs w:val="28"/>
+        </w:rPr>
+        <w:t xml:space="preserve"> </w:t>
+      </w:r>
+      <w:r>
+        <w:rPr>
+          <w:rFonts w:ascii="Times New Roman" w:hAnsi="Times New Roman" w:cs="Times New Roman"/>
+          <w:sz w:val="28"/>
+          <w:szCs w:val="28"/>
+        </w:rPr>
+        <w:t xml:space="preserve">Ensured code quality by writing clean, well-commented code with meaningful variable names and function names. Maintained an organized repository structure and adhered to coding standards to facilitate code review and future maintenance. </w:t>
+      </w:r>
+      <w:r>
+        <w:rPr>
+          <w:rFonts w:ascii="Times New Roman" w:hAnsi="Times New Roman" w:cs="Times New Roman"/>
+          <w:sz w:val="28"/>
+          <w:szCs w:val="28"/>
+        </w:rPr>
+        <w:t xml:space="preserve">Effectively divided tasks among team members, </w:t>
+      </w:r>
+      <w:r>
+        <w:rPr>
+          <w:rFonts w:ascii="Times New Roman" w:hAnsi="Times New Roman" w:cs="Times New Roman"/>
+          <w:sz w:val="28"/>
+          <w:szCs w:val="28"/>
+        </w:rPr>
+        <w:t>assigning responsibilities for coding, testing and documentation.</w:t>
+      </w:r>
+    </w:p>
+    <w:p>
+      <w:pPr>
+        <w:pStyle w:val="ListParagraph"/>
+        <w:ind w:left="630"/>
+        <w:rPr>
+          <w:rFonts w:ascii="Times New Roman" w:hAnsi="Times New Roman" w:cs="Times New Roman"/>
+          <w:b/>
+          <w:bCs/>
+          <w:sz w:val="28"/>
+          <w:szCs w:val="28"/>
+        </w:rPr>
+      </w:pPr>
+    </w:p>
+    <w:p>
+      <w:pPr>
+        <w:pStyle w:val="ListParagraph"/>
+        <w:numPr>
+          <w:ilvl w:val="0"/>
+          <w:numId w:val="1"/>
+        </w:numPr>
+        <w:spacing w:after="160" w:line="480" w:lineRule="auto"/>
+        <w:ind w:left="270" w:hanging="270"/>
+        <w:rPr>
+          <w:rFonts w:ascii="Times New Roman" w:hAnsi="Times New Roman" w:cs="Times New Roman"/>
+          <w:b/>
+          <w:bCs/>
+          <w:sz w:val="32"/>
+          <w:szCs w:val="32"/>
+        </w:rPr>
+      </w:pPr>
+      <w:r>
+        <w:rPr>
+          <w:rFonts w:ascii="Times New Roman" w:hAnsi="Times New Roman" w:cs="Times New Roman"/>
+          <w:b/>
+          <w:bCs/>
+          <w:sz w:val="32"/>
+          <w:szCs w:val="32"/>
+        </w:rPr>
+        <w:t>Timothy Huffman:</w:t>
+      </w:r>
+    </w:p>
+    <w:p>
+      <w:pPr>
+        <w:pStyle w:val="ListParagraph"/>
+        <w:numPr>
+          <w:ilvl w:val="0"/>
+          <w:numId w:val="4"/>
+        </w:numPr>
+        <w:spacing w:after="160"/>
+        <w:rPr>
+          <w:rFonts w:ascii="Times New Roman" w:hAnsi="Times New Roman" w:cs="Times New Roman"/>
+          <w:b/>
+          <w:bCs/>
+          <w:sz w:val="32"/>
+          <w:szCs w:val="32"/>
+        </w:rPr>
+      </w:pPr>
+      <w:r>
+        <w:rPr>
+          <w:rFonts w:ascii="Times New Roman" w:hAnsi="Times New Roman" w:cs="Times New Roman"/>
+          <w:b/>
+          <w:bCs/>
+          <w:sz w:val="28"/>
+          <w:szCs w:val="28"/>
+        </w:rPr>
+        <w:t>Expression_Tree</w:t>
+      </w:r>
+      <w:r>
+        <w:rPr>
+          <w:rFonts w:ascii="Times New Roman" w:hAnsi="Times New Roman" w:cs="Times New Roman"/>
+          <w:b/>
+          <w:bCs/>
+          <w:sz w:val="28"/>
+          <w:szCs w:val="28"/>
+        </w:rPr>
+        <w:t>.h</w:t>
+      </w:r>
+      <w:r>
+        <w:rPr>
+          <w:rFonts w:ascii="Times New Roman" w:hAnsi="Times New Roman" w:cs="Times New Roman"/>
+          <w:b/>
+          <w:bCs/>
+          <w:sz w:val="28"/>
+          <w:szCs w:val="28"/>
+        </w:rPr>
+        <w:t>:</w:t>
+      </w:r>
+      <w:r>
+        <w:rPr>
+          <w:rFonts w:ascii="Times New Roman" w:hAnsi="Times New Roman" w:cs="Times New Roman"/>
+          <w:sz w:val="28"/>
+          <w:szCs w:val="28"/>
+        </w:rPr>
+        <w:t xml:space="preserve"> </w:t>
+      </w:r>
+      <w:r>
+        <w:rPr>
+          <w:rFonts w:ascii="Times New Roman" w:hAnsi="Times New Roman" w:cs="Times New Roman"/>
+          <w:sz w:val="28"/>
+          <w:szCs w:val="28"/>
+        </w:rPr>
+        <w:t xml:space="preserve">Developed the Expression_Tree class header file, which defines the class responsible for handling expression parsing, evaluation and related operations. Defined the Expression_Tree class with a constructor, destructor and methods for parsing infix expression, evaluating postfix expression, calculating operator precedence and handling errors. </w:t>
+      </w:r>
+    </w:p>
+    <w:p>
+      <w:pPr>
+        <w:pStyle w:val="ListParagraph"/>
+        <w:numPr>
+          <w:ilvl w:val="0"/>
+          <w:numId w:val="4"/>
+        </w:numPr>
+        <w:spacing w:after="160"/>
+        <w:rPr>
+          <w:rFonts w:ascii="Times New Roman" w:hAnsi="Times New Roman" w:cs="Times New Roman"/>
+          <w:b/>
+          <w:bCs/>
+          <w:sz w:val="32"/>
+          <w:szCs w:val="32"/>
+        </w:rPr>
+      </w:pPr>
+      <w:r>
+        <w:rPr>
+          <w:rFonts w:ascii="Times New Roman" w:hAnsi="Times New Roman" w:cs="Times New Roman"/>
+          <w:b/>
+          <w:bCs/>
+          <w:sz w:val="28"/>
+          <w:szCs w:val="28"/>
+        </w:rPr>
+        <w:t>Expression_Tree</w:t>
+      </w:r>
+      <w:r>
+        <w:rPr>
+          <w:rFonts w:ascii="Times New Roman" w:hAnsi="Times New Roman" w:cs="Times New Roman"/>
+          <w:b/>
+          <w:bCs/>
+          <w:sz w:val="28"/>
+          <w:szCs w:val="28"/>
+        </w:rPr>
+        <w:t>.cpp</w:t>
+      </w:r>
+      <w:r>
+        <w:rPr>
+          <w:rFonts w:ascii="Times New Roman" w:hAnsi="Times New Roman" w:cs="Times New Roman"/>
+          <w:b/>
+          <w:bCs/>
+          <w:sz w:val="28"/>
+          <w:szCs w:val="28"/>
+        </w:rPr>
+        <w:t>:</w:t>
+      </w:r>
+      <w:r>
+        <w:rPr>
+          <w:rFonts w:ascii="Times New Roman" w:hAnsi="Times New Roman" w:cs="Times New Roman"/>
+          <w:sz w:val="28"/>
+          <w:szCs w:val="28"/>
+        </w:rPr>
+        <w:t xml:space="preserve"> </w:t>
+      </w:r>
+      <w:r>
+        <w:rPr>
+          <w:rFonts w:ascii="Times New Roman" w:hAnsi="Times New Roman" w:cs="Times New Roman"/>
+          <w:sz w:val="28"/>
+          <w:szCs w:val="28"/>
+        </w:rPr>
+        <w:t>Implemented the parse_and_evaluate() method, which parses infix_expression into postfix notation using Convert_to_postfix class and evaluates the resulting expression tree using the Evaluate_Tree class. Created the precedence() method to determine the precedence of operators and power_function() method to calculate the exponentiation.</w:t>
+      </w:r>
+      <w:r>
+        <w:rPr>
+          <w:rFonts w:ascii="Times New Roman" w:hAnsi="Times New Roman" w:cs="Times New Roman"/>
+          <w:sz w:val="28"/>
+          <w:szCs w:val="28"/>
+        </w:rPr>
+        <w:t xml:space="preserve"> </w:t>
+      </w:r>
+    </w:p>
+    <w:p>
+      <w:pPr>
+        <w:pStyle w:val="ListParagraph"/>
+        <w:numPr>
+          <w:ilvl w:val="0"/>
+          <w:numId w:val="4"/>
+        </w:numPr>
+        <w:spacing w:after="160"/>
+        <w:rPr>
+          <w:rFonts w:ascii="Times New Roman" w:hAnsi="Times New Roman" w:cs="Times New Roman"/>
+          <w:b/>
+          <w:bCs/>
+          <w:sz w:val="32"/>
+          <w:szCs w:val="32"/>
+        </w:rPr>
+      </w:pPr>
+      <w:r>
+        <w:rPr>
+          <w:rFonts w:ascii="Times New Roman" w:hAnsi="Times New Roman" w:cs="Times New Roman"/>
+          <w:b/>
+          <w:bCs/>
+          <w:sz w:val="28"/>
+          <w:szCs w:val="28"/>
+        </w:rPr>
+        <w:t>System Design Explanation</w:t>
+      </w:r>
+      <w:r>
+        <w:rPr>
+          <w:rFonts w:ascii="Times New Roman" w:hAnsi="Times New Roman" w:cs="Times New Roman"/>
+          <w:b/>
+          <w:bCs/>
+          <w:sz w:val="28"/>
+          <w:szCs w:val="28"/>
+        </w:rPr>
+        <w:t>:</w:t>
+      </w:r>
+      <w:r>
+        <w:rPr>
+          <w:rFonts w:ascii="Times New Roman" w:hAnsi="Times New Roman" w:cs="Times New Roman"/>
+          <w:sz w:val="28"/>
+          <w:szCs w:val="28"/>
+        </w:rPr>
+        <w:t xml:space="preserve"> Provided insights into the overall system design in the project report. Explained the architecture and structure of </w:t>
+      </w:r>
+      <w:proofErr w:type="gramStart"/>
+      <w:r>
+        <w:rPr>
+          <w:rFonts w:ascii="Times New Roman" w:hAnsi="Times New Roman" w:cs="Times New Roman"/>
+          <w:sz w:val="28"/>
+          <w:szCs w:val="28"/>
+        </w:rPr>
+        <w:t>an</w:t>
+      </w:r>
+      <w:proofErr w:type="gramEnd"/>
+      <w:r>
+        <w:rPr>
+          <w:rFonts w:ascii="Times New Roman" w:hAnsi="Times New Roman" w:cs="Times New Roman"/>
+          <w:sz w:val="28"/>
+          <w:szCs w:val="28"/>
+        </w:rPr>
+        <w:t xml:space="preserve"> </w:t>
+      </w:r>
+      <w:r>
+        <w:rPr>
+          <w:rFonts w:ascii="Times New Roman" w:hAnsi="Times New Roman" w:cs="Times New Roman"/>
+          <w:sz w:val="28"/>
+          <w:szCs w:val="28"/>
+        </w:rPr>
+        <w:t xml:space="preserve">binary tree </w:t>
+      </w:r>
+      <w:r>
+        <w:rPr>
+          <w:rFonts w:ascii="Times New Roman" w:hAnsi="Times New Roman" w:cs="Times New Roman"/>
+          <w:sz w:val="28"/>
+          <w:szCs w:val="28"/>
+        </w:rPr>
+        <w:t xml:space="preserve">infix expression parser system, ensuring clarity and coherence in the documentation. </w:t>
+      </w:r>
+    </w:p>
+    <w:p>
+      <w:pPr>
+        <w:pStyle w:val="ListParagraph"/>
+        <w:numPr>
+          <w:ilvl w:val="0"/>
+          <w:numId w:val="4"/>
+        </w:numPr>
+        <w:spacing w:after="160"/>
+        <w:rPr>
+          <w:rFonts w:ascii="Times New Roman" w:hAnsi="Times New Roman" w:cs="Times New Roman"/>
+          <w:b/>
+          <w:bCs/>
+          <w:sz w:val="32"/>
+          <w:szCs w:val="32"/>
+        </w:rPr>
+      </w:pPr>
+      <w:r>
+        <w:rPr>
+          <w:rFonts w:ascii="Times New Roman" w:hAnsi="Times New Roman" w:cs="Times New Roman"/>
+          <w:b/>
+          <w:bCs/>
+          <w:sz w:val="28"/>
+          <w:szCs w:val="28"/>
+        </w:rPr>
+        <w:t>Data Structures Explanation</w:t>
+      </w:r>
+      <w:r>
+        <w:rPr>
+          <w:rFonts w:ascii="Times New Roman" w:hAnsi="Times New Roman" w:cs="Times New Roman"/>
+          <w:b/>
+          <w:bCs/>
+          <w:sz w:val="28"/>
+          <w:szCs w:val="28"/>
+        </w:rPr>
+        <w:t>:</w:t>
+      </w:r>
+      <w:r>
+        <w:rPr>
+          <w:rFonts w:ascii="Times New Roman" w:hAnsi="Times New Roman" w:cs="Times New Roman"/>
+          <w:sz w:val="28"/>
+          <w:szCs w:val="28"/>
+        </w:rPr>
+        <w:t xml:space="preserve"> Detailed the role of data structures used in the </w:t>
+      </w:r>
+      <w:r>
+        <w:rPr>
+          <w:rFonts w:ascii="Times New Roman" w:hAnsi="Times New Roman" w:cs="Times New Roman"/>
+          <w:sz w:val="28"/>
+          <w:szCs w:val="28"/>
+        </w:rPr>
+        <w:t xml:space="preserve">binary tree </w:t>
+      </w:r>
+      <w:r>
+        <w:rPr>
+          <w:rFonts w:ascii="Times New Roman" w:hAnsi="Times New Roman" w:cs="Times New Roman"/>
+          <w:sz w:val="28"/>
+          <w:szCs w:val="28"/>
+        </w:rPr>
+        <w:t xml:space="preserve">infix expression parser system. Explained how each data structure contributed to efficient expression parsing and evaluation.  </w:t>
+      </w:r>
+    </w:p>
+    <w:p>
+      <w:pPr>
+        <w:pStyle w:val="ListParagraph"/>
+        <w:numPr>
+          <w:ilvl w:val="0"/>
+          <w:numId w:val="4"/>
+        </w:numPr>
+        <w:spacing w:after="160"/>
+        <w:rPr>
+          <w:rFonts w:ascii="Times New Roman" w:hAnsi="Times New Roman" w:cs="Times New Roman"/>
+          <w:b/>
+          <w:bCs/>
+          <w:sz w:val="32"/>
+          <w:szCs w:val="32"/>
+        </w:rPr>
+      </w:pPr>
+      <w:r>
+        <w:rPr>
+          <w:rFonts w:ascii="Times New Roman" w:hAnsi="Times New Roman" w:cs="Times New Roman"/>
+          <w:b/>
+          <w:bCs/>
+          <w:sz w:val="28"/>
+          <w:szCs w:val="28"/>
+        </w:rPr>
+        <w:t>In-Line Comments</w:t>
+      </w:r>
+      <w:r>
+        <w:rPr>
+          <w:rFonts w:ascii="Times New Roman" w:hAnsi="Times New Roman" w:cs="Times New Roman"/>
+          <w:sz w:val="28"/>
+          <w:szCs w:val="28"/>
+        </w:rPr>
+        <w:t xml:space="preserve">: Added in-line comments to the </w:t>
+      </w:r>
+      <w:r>
+        <w:rPr>
+          <w:rFonts w:ascii="Times New Roman" w:hAnsi="Times New Roman" w:cs="Times New Roman"/>
+          <w:sz w:val="28"/>
+          <w:szCs w:val="28"/>
+        </w:rPr>
+        <w:t>Expression_Tree.h</w:t>
+      </w:r>
+      <w:r>
+        <w:rPr>
+          <w:rFonts w:ascii="Times New Roman" w:hAnsi="Times New Roman" w:cs="Times New Roman"/>
+          <w:sz w:val="28"/>
+          <w:szCs w:val="28"/>
+        </w:rPr>
+        <w:t xml:space="preserve"> and</w:t>
+      </w:r>
+      <w:r>
+        <w:rPr>
+          <w:rFonts w:ascii="Times New Roman" w:hAnsi="Times New Roman" w:cs="Times New Roman"/>
+          <w:sz w:val="28"/>
+          <w:szCs w:val="28"/>
+        </w:rPr>
+        <w:t xml:space="preserve"> Expression_Tree.cpp</w:t>
+      </w:r>
+      <w:r>
+        <w:rPr>
+          <w:rFonts w:ascii="Times New Roman" w:hAnsi="Times New Roman" w:cs="Times New Roman"/>
+          <w:sz w:val="28"/>
+          <w:szCs w:val="28"/>
+        </w:rPr>
+        <w:t xml:space="preserve"> files, improving code readability and comprehension of team members. </w:t>
+      </w:r>
+    </w:p>
+    <w:p>
+      <w:pPr>
+        <w:pStyle w:val="ListParagraph"/>
+        <w:numPr>
+          <w:ilvl w:val="0"/>
+          <w:numId w:val="4"/>
+        </w:numPr>
+        <w:spacing w:after="160"/>
+        <w:rPr>
+          <w:rFonts w:ascii="Times New Roman" w:hAnsi="Times New Roman" w:cs="Times New Roman"/>
+          <w:b/>
+          <w:bCs/>
+          <w:sz w:val="32"/>
+          <w:szCs w:val="32"/>
+        </w:rPr>
+      </w:pPr>
+      <w:r>
+        <w:rPr>
+          <w:rFonts w:ascii="Times New Roman" w:hAnsi="Times New Roman" w:cs="Times New Roman"/>
+          <w:b/>
+          <w:bCs/>
+          <w:sz w:val="28"/>
+          <w:szCs w:val="28"/>
+        </w:rPr>
+        <w:lastRenderedPageBreak/>
+        <w:t>Meeting Attendance and Questions</w:t>
+      </w:r>
+      <w:r>
+        <w:rPr>
+          <w:rFonts w:ascii="Times New Roman" w:hAnsi="Times New Roman" w:cs="Times New Roman"/>
+          <w:sz w:val="28"/>
+          <w:szCs w:val="28"/>
+        </w:rPr>
+        <w:t>:</w:t>
+      </w:r>
+      <w:r>
+        <w:rPr>
+          <w:rFonts w:ascii="Times New Roman" w:hAnsi="Times New Roman" w:cs="Times New Roman"/>
+          <w:sz w:val="28"/>
+          <w:szCs w:val="28"/>
+        </w:rPr>
+        <w:t xml:space="preserve"> Actively attended team meetings, contributing to discussions on project progress and asking follow-up questions to clarify requirements or resolve issues effectively. </w:t>
+      </w:r>
+    </w:p>
+    <w:p>
+      <w:pPr>
+        <w:rPr>
+          <w:rFonts w:ascii="Times New Roman" w:hAnsi="Times New Roman" w:cs="Times New Roman"/>
+          <w:b/>
+          <w:bCs/>
+          <w:sz w:val="32"/>
+          <w:szCs w:val="32"/>
+        </w:rPr>
+      </w:pPr>
+    </w:p>
+    <w:p>
+      <w:pPr>
+        <w:pStyle w:val="ListParagraph"/>
+        <w:numPr>
+          <w:ilvl w:val="0"/>
+          <w:numId w:val="1"/>
+        </w:numPr>
+        <w:spacing w:after="160" w:line="480" w:lineRule="auto"/>
+        <w:ind w:left="270" w:hanging="270"/>
+        <w:rPr>
+          <w:rFonts w:ascii="Times New Roman" w:hAnsi="Times New Roman" w:cs="Times New Roman"/>
+          <w:b/>
+          <w:bCs/>
+          <w:sz w:val="32"/>
+          <w:szCs w:val="32"/>
+        </w:rPr>
+      </w:pPr>
+      <w:r>
+        <w:rPr>
+          <w:rFonts w:ascii="Times New Roman" w:hAnsi="Times New Roman" w:cs="Times New Roman"/>
+          <w:b/>
+          <w:bCs/>
+          <w:sz w:val="32"/>
+          <w:szCs w:val="32"/>
+        </w:rPr>
+        <w:t xml:space="preserve"> Kathleen Dunn:</w:t>
+      </w:r>
+    </w:p>
+    <w:p>
+      <w:pPr>
+        <w:pStyle w:val="ListParagraph"/>
+        <w:numPr>
+          <w:ilvl w:val="0"/>
+          <w:numId w:val="4"/>
+        </w:numPr>
+        <w:spacing w:after="160"/>
+        <w:rPr>
+          <w:rFonts w:ascii="Times New Roman" w:hAnsi="Times New Roman" w:cs="Times New Roman"/>
+          <w:b/>
+          <w:bCs/>
+          <w:sz w:val="32"/>
+          <w:szCs w:val="32"/>
+        </w:rPr>
+      </w:pPr>
+      <w:r>
+        <w:rPr>
+          <w:rFonts w:ascii="Times New Roman" w:hAnsi="Times New Roman" w:cs="Times New Roman"/>
+          <w:b/>
+          <w:bCs/>
+          <w:sz w:val="28"/>
+          <w:szCs w:val="28"/>
+        </w:rPr>
+        <w:t>Tree</w:t>
+      </w:r>
+      <w:r>
+        <w:rPr>
+          <w:rFonts w:ascii="Times New Roman" w:hAnsi="Times New Roman" w:cs="Times New Roman"/>
+          <w:b/>
+          <w:bCs/>
+          <w:sz w:val="28"/>
+          <w:szCs w:val="28"/>
+        </w:rPr>
+        <w:t>_Node</w:t>
+      </w:r>
+      <w:r>
+        <w:rPr>
+          <w:rFonts w:ascii="Times New Roman" w:hAnsi="Times New Roman" w:cs="Times New Roman"/>
+          <w:b/>
+          <w:bCs/>
+          <w:sz w:val="28"/>
+          <w:szCs w:val="28"/>
+        </w:rPr>
+        <w:t>.h</w:t>
+      </w:r>
+      <w:r>
+        <w:rPr>
+          <w:rFonts w:ascii="Times New Roman" w:hAnsi="Times New Roman" w:cs="Times New Roman"/>
+          <w:b/>
+          <w:bCs/>
+          <w:sz w:val="28"/>
+          <w:szCs w:val="28"/>
+        </w:rPr>
+        <w:t>:</w:t>
+      </w:r>
+      <w:r>
+        <w:rPr>
+          <w:rFonts w:ascii="Times New Roman" w:hAnsi="Times New Roman" w:cs="Times New Roman"/>
+          <w:sz w:val="28"/>
+          <w:szCs w:val="28"/>
+        </w:rPr>
+        <w:t xml:space="preserve"> </w:t>
+      </w:r>
+      <w:r>
+        <w:rPr>
+          <w:rFonts w:ascii="Times New Roman" w:hAnsi="Times New Roman" w:cs="Times New Roman"/>
+          <w:sz w:val="28"/>
+          <w:szCs w:val="28"/>
+        </w:rPr>
+        <w:t xml:space="preserve">Defined the Tree_Node struct, including the data fields such as “Token data”, “Tree_Node* left”, “Tree_Node* right”, to store the token and pointers to the left and right children. </w:t>
+      </w:r>
+    </w:p>
+    <w:p>
+      <w:pPr>
+        <w:pStyle w:val="ListParagraph"/>
+        <w:numPr>
+          <w:ilvl w:val="0"/>
+          <w:numId w:val="4"/>
+        </w:numPr>
+        <w:spacing w:after="160"/>
+        <w:rPr>
+          <w:rFonts w:ascii="Times New Roman" w:hAnsi="Times New Roman" w:cs="Times New Roman"/>
+          <w:b/>
+          <w:bCs/>
+          <w:sz w:val="32"/>
+          <w:szCs w:val="32"/>
+        </w:rPr>
+      </w:pPr>
+      <w:r>
+        <w:rPr>
+          <w:rFonts w:ascii="Times New Roman" w:hAnsi="Times New Roman" w:cs="Times New Roman"/>
+          <w:b/>
+          <w:bCs/>
+          <w:sz w:val="28"/>
+          <w:szCs w:val="28"/>
+        </w:rPr>
+        <w:t>Tree</w:t>
+      </w:r>
+      <w:r>
+        <w:rPr>
+          <w:rFonts w:ascii="Times New Roman" w:hAnsi="Times New Roman" w:cs="Times New Roman"/>
+          <w:b/>
+          <w:bCs/>
+          <w:sz w:val="28"/>
+          <w:szCs w:val="28"/>
+        </w:rPr>
+        <w:t>_Node</w:t>
+      </w:r>
+      <w:r>
+        <w:rPr>
+          <w:rFonts w:ascii="Times New Roman" w:hAnsi="Times New Roman" w:cs="Times New Roman"/>
+          <w:b/>
+          <w:bCs/>
+          <w:sz w:val="28"/>
+          <w:szCs w:val="28"/>
+        </w:rPr>
+        <w:t>.cpp</w:t>
+      </w:r>
+      <w:r>
+        <w:rPr>
+          <w:rFonts w:ascii="Times New Roman" w:hAnsi="Times New Roman" w:cs="Times New Roman"/>
+          <w:b/>
+          <w:bCs/>
+          <w:sz w:val="28"/>
+          <w:szCs w:val="28"/>
+        </w:rPr>
+        <w:t>:</w:t>
+      </w:r>
+      <w:r>
+        <w:rPr>
+          <w:rFonts w:ascii="Times New Roman" w:hAnsi="Times New Roman" w:cs="Times New Roman"/>
+          <w:sz w:val="28"/>
+          <w:szCs w:val="28"/>
+        </w:rPr>
+        <w:t xml:space="preserve"> </w:t>
+      </w:r>
+      <w:r>
+        <w:rPr>
+          <w:rFonts w:ascii="Times New Roman" w:hAnsi="Times New Roman" w:cs="Times New Roman"/>
+          <w:sz w:val="28"/>
+          <w:szCs w:val="28"/>
+        </w:rPr>
+        <w:t xml:space="preserve">Provided the constructor definition, initializing the data, left and right pointers. Ensured proper encapsulation by including the “Tree_Node.h” header file. </w:t>
+      </w:r>
+    </w:p>
+    <w:p>
+      <w:pPr>
+        <w:pStyle w:val="ListParagraph"/>
+        <w:numPr>
+          <w:ilvl w:val="0"/>
+          <w:numId w:val="4"/>
+        </w:numPr>
+        <w:spacing w:after="160"/>
+        <w:rPr>
+          <w:rFonts w:ascii="Times New Roman" w:hAnsi="Times New Roman" w:cs="Times New Roman"/>
+          <w:b/>
+          <w:bCs/>
+          <w:sz w:val="32"/>
+          <w:szCs w:val="32"/>
+        </w:rPr>
+      </w:pPr>
+      <w:r>
+        <w:rPr>
+          <w:rFonts w:ascii="Times New Roman" w:hAnsi="Times New Roman" w:cs="Times New Roman"/>
+          <w:b/>
+          <w:bCs/>
+          <w:sz w:val="28"/>
+          <w:szCs w:val="28"/>
+        </w:rPr>
+        <w:t>Token</w:t>
+      </w:r>
+      <w:r>
+        <w:rPr>
+          <w:rFonts w:ascii="Times New Roman" w:hAnsi="Times New Roman" w:cs="Times New Roman"/>
+          <w:b/>
+          <w:bCs/>
+          <w:sz w:val="28"/>
+          <w:szCs w:val="28"/>
+        </w:rPr>
+        <w:t>.h</w:t>
+      </w:r>
+      <w:r>
+        <w:rPr>
+          <w:rFonts w:ascii="Times New Roman" w:hAnsi="Times New Roman" w:cs="Times New Roman"/>
+          <w:b/>
+          <w:bCs/>
+          <w:sz w:val="28"/>
+          <w:szCs w:val="28"/>
+        </w:rPr>
+        <w:t>:</w:t>
+      </w:r>
+      <w:r>
+        <w:rPr>
+          <w:rFonts w:ascii="Times New Roman" w:hAnsi="Times New Roman" w:cs="Times New Roman"/>
+          <w:sz w:val="28"/>
+          <w:szCs w:val="28"/>
+        </w:rPr>
+        <w:t xml:space="preserve"> Defined the Token class, including the enumeration “Type” for distinguishing between operator and operand tokens. Provided the constructor, getter methods and private data members.</w:t>
+      </w:r>
+      <w:r>
+        <w:rPr>
+          <w:rFonts w:ascii="Times New Roman" w:hAnsi="Times New Roman" w:cs="Times New Roman"/>
+          <w:sz w:val="28"/>
+          <w:szCs w:val="28"/>
+        </w:rPr>
+        <w:t xml:space="preserve"> </w:t>
+      </w:r>
+    </w:p>
+    <w:p>
+      <w:pPr>
+        <w:pStyle w:val="ListParagraph"/>
+        <w:numPr>
+          <w:ilvl w:val="0"/>
+          <w:numId w:val="4"/>
+        </w:numPr>
+        <w:spacing w:after="160"/>
+        <w:rPr>
+          <w:rFonts w:ascii="Times New Roman" w:hAnsi="Times New Roman" w:cs="Times New Roman"/>
+          <w:b/>
+          <w:bCs/>
+          <w:sz w:val="32"/>
+          <w:szCs w:val="32"/>
+        </w:rPr>
+      </w:pPr>
+      <w:r>
+        <w:rPr>
+          <w:rFonts w:ascii="Times New Roman" w:hAnsi="Times New Roman" w:cs="Times New Roman"/>
+          <w:b/>
+          <w:bCs/>
+          <w:sz w:val="28"/>
+          <w:szCs w:val="28"/>
+        </w:rPr>
+        <w:t>Token</w:t>
+      </w:r>
+      <w:r>
+        <w:rPr>
+          <w:rFonts w:ascii="Times New Roman" w:hAnsi="Times New Roman" w:cs="Times New Roman"/>
+          <w:b/>
+          <w:bCs/>
+          <w:sz w:val="28"/>
+          <w:szCs w:val="28"/>
+        </w:rPr>
+        <w:t>.cpp</w:t>
+      </w:r>
+      <w:r>
+        <w:rPr>
+          <w:rFonts w:ascii="Times New Roman" w:hAnsi="Times New Roman" w:cs="Times New Roman"/>
+          <w:b/>
+          <w:bCs/>
+          <w:sz w:val="28"/>
+          <w:szCs w:val="28"/>
+        </w:rPr>
+        <w:t>:</w:t>
+      </w:r>
+      <w:r>
+        <w:rPr>
+          <w:rFonts w:ascii="Times New Roman" w:hAnsi="Times New Roman" w:cs="Times New Roman"/>
+          <w:sz w:val="28"/>
+          <w:szCs w:val="28"/>
+        </w:rPr>
+        <w:t xml:space="preserve"> </w:t>
+      </w:r>
+      <w:r>
+        <w:rPr>
+          <w:rFonts w:ascii="Times New Roman" w:hAnsi="Times New Roman" w:cs="Times New Roman"/>
+          <w:sz w:val="28"/>
+          <w:szCs w:val="28"/>
+        </w:rPr>
+        <w:t xml:space="preserve">Contributed the constructor definition, initializing the Token_type and value. Implemented the get_type() and get_value(), ensuring proper encapsulation of the class’s data. </w:t>
+      </w:r>
+    </w:p>
+    <w:p>
+      <w:pPr>
+        <w:pStyle w:val="ListParagraph"/>
+        <w:numPr>
+          <w:ilvl w:val="0"/>
+          <w:numId w:val="4"/>
+        </w:numPr>
+        <w:spacing w:after="160"/>
+        <w:rPr>
+          <w:rFonts w:ascii="Times New Roman" w:hAnsi="Times New Roman" w:cs="Times New Roman"/>
+          <w:b/>
+          <w:bCs/>
+          <w:sz w:val="32"/>
+          <w:szCs w:val="32"/>
+        </w:rPr>
+      </w:pPr>
+      <w:r>
+        <w:rPr>
+          <w:rFonts w:ascii="Times New Roman" w:hAnsi="Times New Roman" w:cs="Times New Roman"/>
+          <w:b/>
+          <w:bCs/>
+          <w:sz w:val="28"/>
+          <w:szCs w:val="28"/>
+        </w:rPr>
+        <w:t>Test Cases</w:t>
+      </w:r>
+      <w:r>
+        <w:rPr>
+          <w:rFonts w:ascii="Times New Roman" w:hAnsi="Times New Roman" w:cs="Times New Roman"/>
+          <w:b/>
+          <w:bCs/>
+          <w:sz w:val="28"/>
+          <w:szCs w:val="28"/>
+        </w:rPr>
+        <w:t>:</w:t>
+      </w:r>
+      <w:r>
+        <w:rPr>
+          <w:rFonts w:ascii="Times New Roman" w:hAnsi="Times New Roman" w:cs="Times New Roman"/>
+          <w:sz w:val="28"/>
+          <w:szCs w:val="28"/>
+        </w:rPr>
+        <w:t xml:space="preserve"> Responsible for creating test cases to validate the correctness of the infix expression parser program. Ensured that the test cases covered various expressions and scenarios, documenting them in the project report for future reference. </w:t>
+      </w:r>
+    </w:p>
+    <w:p>
+      <w:pPr>
+        <w:pStyle w:val="ListParagraph"/>
+        <w:numPr>
+          <w:ilvl w:val="0"/>
+          <w:numId w:val="4"/>
+        </w:numPr>
+        <w:spacing w:after="160"/>
+        <w:rPr>
+          <w:rFonts w:ascii="Times New Roman" w:hAnsi="Times New Roman" w:cs="Times New Roman"/>
+          <w:b/>
+          <w:bCs/>
+          <w:sz w:val="32"/>
+          <w:szCs w:val="32"/>
+        </w:rPr>
+      </w:pPr>
+      <w:r>
+        <w:rPr>
+          <w:rFonts w:ascii="Times New Roman" w:hAnsi="Times New Roman" w:cs="Times New Roman"/>
+          <w:b/>
+          <w:bCs/>
+          <w:sz w:val="28"/>
+          <w:szCs w:val="28"/>
+        </w:rPr>
+        <w:t>Program Correctness</w:t>
+      </w:r>
+      <w:r>
+        <w:rPr>
+          <w:rFonts w:ascii="Times New Roman" w:hAnsi="Times New Roman" w:cs="Times New Roman"/>
+          <w:b/>
+          <w:bCs/>
+          <w:sz w:val="28"/>
+          <w:szCs w:val="28"/>
+        </w:rPr>
+        <w:t>:</w:t>
+      </w:r>
+      <w:r>
+        <w:rPr>
+          <w:rFonts w:ascii="Times New Roman" w:hAnsi="Times New Roman" w:cs="Times New Roman"/>
+          <w:sz w:val="28"/>
+          <w:szCs w:val="28"/>
+        </w:rPr>
+        <w:t xml:space="preserve"> Verified the correctness of the program by executing the test cases and comparing the actual output with the expected output. </w:t>
+      </w:r>
+    </w:p>
+    <w:p>
+      <w:pPr>
+        <w:pStyle w:val="ListParagraph"/>
+        <w:numPr>
+          <w:ilvl w:val="0"/>
+          <w:numId w:val="4"/>
+        </w:numPr>
+        <w:spacing w:after="160"/>
+        <w:rPr>
+          <w:rFonts w:ascii="Times New Roman" w:hAnsi="Times New Roman" w:cs="Times New Roman"/>
+          <w:b/>
+          <w:bCs/>
+          <w:sz w:val="32"/>
+          <w:szCs w:val="32"/>
+        </w:rPr>
+      </w:pPr>
+      <w:r>
+        <w:rPr>
+          <w:rFonts w:ascii="Times New Roman" w:hAnsi="Times New Roman" w:cs="Times New Roman"/>
+          <w:b/>
+          <w:bCs/>
+          <w:sz w:val="28"/>
+          <w:szCs w:val="28"/>
+        </w:rPr>
+        <w:t>Meeting Attendance and Questions</w:t>
+      </w:r>
+      <w:r>
+        <w:rPr>
+          <w:rFonts w:ascii="Times New Roman" w:hAnsi="Times New Roman" w:cs="Times New Roman"/>
+          <w:sz w:val="28"/>
+          <w:szCs w:val="28"/>
+        </w:rPr>
+        <w:t>:</w:t>
+      </w:r>
+      <w:r>
+        <w:rPr>
+          <w:rFonts w:ascii="Times New Roman" w:hAnsi="Times New Roman" w:cs="Times New Roman"/>
+          <w:sz w:val="28"/>
+          <w:szCs w:val="28"/>
+        </w:rPr>
+        <w:t xml:space="preserve"> Actively participated in team meetings, providing valuable input on system design, discussing project progress and asking follow-up questions to clarify requirements or resolve issues effectively. </w:t>
+      </w:r>
+    </w:p>
+    <w:p>
+      <w:pPr>
+        <w:spacing w:after="160"/>
+        <w:rPr>
+          <w:rFonts w:ascii="Times New Roman" w:hAnsi="Times New Roman" w:cs="Times New Roman"/>
+          <w:b/>
+          <w:bCs/>
+          <w:sz w:val="32"/>
+          <w:szCs w:val="32"/>
+        </w:rPr>
+      </w:pPr>
+    </w:p>
+    <w:p>
+      <w:pPr>
+        <w:spacing w:after="160"/>
+        <w:rPr>
+          <w:rFonts w:ascii="Times New Roman" w:hAnsi="Times New Roman" w:cs="Times New Roman"/>
+          <w:b/>
+          <w:bCs/>
+          <w:sz w:val="32"/>
+          <w:szCs w:val="32"/>
+        </w:rPr>
+      </w:pPr>
+    </w:p>
+    <w:p>
+      <w:pPr>
+        <w:pStyle w:val="ListParagraph"/>
+        <w:numPr>
+          <w:ilvl w:val="0"/>
+          <w:numId w:val="1"/>
+        </w:numPr>
+        <w:spacing w:after="160" w:line="480" w:lineRule="auto"/>
+        <w:ind w:left="270" w:hanging="270"/>
+        <w:rPr>
+          <w:rFonts w:ascii="Times New Roman" w:hAnsi="Times New Roman" w:cs="Times New Roman"/>
+          <w:b/>
+          <w:bCs/>
+          <w:sz w:val="32"/>
+          <w:szCs w:val="32"/>
+        </w:rPr>
+      </w:pPr>
+      <w:r>
+        <w:rPr>
+          <w:rFonts w:ascii="Times New Roman" w:hAnsi="Times New Roman" w:cs="Times New Roman"/>
+          <w:b/>
+          <w:bCs/>
+          <w:sz w:val="32"/>
+          <w:szCs w:val="32"/>
+        </w:rPr>
+        <w:lastRenderedPageBreak/>
+        <w:t>Tyler Blackmore</w:t>
+      </w:r>
+      <w:r>
+        <w:rPr>
+          <w:rFonts w:ascii="Times New Roman" w:hAnsi="Times New Roman" w:cs="Times New Roman"/>
+          <w:b/>
+          <w:bCs/>
+          <w:sz w:val="32"/>
+          <w:szCs w:val="32"/>
+        </w:rPr>
+        <w:t>:</w:t>
+      </w:r>
+    </w:p>
+    <w:p>
+      <w:pPr>
+        <w:pStyle w:val="ListParagraph"/>
+        <w:numPr>
+          <w:ilvl w:val="0"/>
+          <w:numId w:val="4"/>
+        </w:numPr>
+        <w:spacing w:after="160"/>
+        <w:rPr>
+          <w:rFonts w:ascii="Times New Roman" w:hAnsi="Times New Roman" w:cs="Times New Roman"/>
+          <w:b/>
+          <w:bCs/>
+          <w:sz w:val="32"/>
+          <w:szCs w:val="32"/>
+        </w:rPr>
+      </w:pPr>
+      <w:r>
+        <w:rPr>
+          <w:rFonts w:ascii="Times New Roman" w:hAnsi="Times New Roman" w:cs="Times New Roman"/>
+          <w:b/>
+          <w:bCs/>
+          <w:sz w:val="28"/>
+          <w:szCs w:val="28"/>
+        </w:rPr>
+        <w:t>Error Handling in Expression Tree</w:t>
+      </w:r>
+      <w:r>
+        <w:rPr>
+          <w:rFonts w:ascii="Times New Roman" w:hAnsi="Times New Roman" w:cs="Times New Roman"/>
+          <w:b/>
+          <w:bCs/>
+          <w:sz w:val="28"/>
+          <w:szCs w:val="28"/>
+        </w:rPr>
+        <w:t>:</w:t>
+      </w:r>
+      <w:r>
+        <w:rPr>
+          <w:rFonts w:ascii="Times New Roman" w:hAnsi="Times New Roman" w:cs="Times New Roman"/>
+          <w:sz w:val="28"/>
+          <w:szCs w:val="28"/>
+        </w:rPr>
+        <w:t xml:space="preserve"> </w:t>
+      </w:r>
+      <w:r>
+        <w:rPr>
+          <w:rFonts w:ascii="Times New Roman" w:hAnsi="Times New Roman" w:cs="Times New Roman"/>
+          <w:sz w:val="28"/>
+          <w:szCs w:val="28"/>
+        </w:rPr>
+        <w:t>Implemented the “handle_error()” function within the Expression_Tree class. This method serves to handle errors that may occur during the construction or evaluation of expression trees. By implementing error handling mechanism, Ensured that the project can gracefully handle unexpected situations and provide informative error message to the user, enhancing the reliability and user experience of the software.</w:t>
+      </w:r>
+      <w:r>
+        <w:rPr>
+          <w:rFonts w:ascii="Times New Roman" w:hAnsi="Times New Roman" w:cs="Times New Roman"/>
+          <w:sz w:val="28"/>
+          <w:szCs w:val="28"/>
+        </w:rPr>
+        <w:t xml:space="preserve"> </w:t>
+      </w:r>
+    </w:p>
+    <w:p>
+      <w:pPr>
+        <w:pStyle w:val="ListParagraph"/>
+        <w:numPr>
+          <w:ilvl w:val="0"/>
+          <w:numId w:val="4"/>
+        </w:numPr>
+        <w:spacing w:after="160"/>
+        <w:rPr>
+          <w:rFonts w:ascii="Times New Roman" w:hAnsi="Times New Roman" w:cs="Times New Roman"/>
+          <w:b/>
+          <w:bCs/>
+          <w:sz w:val="32"/>
+          <w:szCs w:val="32"/>
+        </w:rPr>
+      </w:pPr>
+      <w:r>
+        <w:rPr>
+          <w:rFonts w:ascii="Times New Roman" w:hAnsi="Times New Roman" w:cs="Times New Roman"/>
+          <w:b/>
+          <w:bCs/>
+          <w:sz w:val="28"/>
+          <w:szCs w:val="28"/>
+        </w:rPr>
+        <w:t>Main</w:t>
+      </w:r>
+      <w:r>
+        <w:rPr>
+          <w:rFonts w:ascii="Times New Roman" w:hAnsi="Times New Roman" w:cs="Times New Roman"/>
+          <w:b/>
+          <w:bCs/>
+          <w:sz w:val="28"/>
+          <w:szCs w:val="28"/>
+        </w:rPr>
+        <w:t>.cpp</w:t>
+      </w:r>
+      <w:r>
+        <w:rPr>
+          <w:rFonts w:ascii="Times New Roman" w:hAnsi="Times New Roman" w:cs="Times New Roman"/>
+          <w:b/>
+          <w:bCs/>
+          <w:sz w:val="28"/>
+          <w:szCs w:val="28"/>
+        </w:rPr>
+        <w:t>:</w:t>
+      </w:r>
+      <w:r>
+        <w:rPr>
+          <w:rFonts w:ascii="Times New Roman" w:hAnsi="Times New Roman" w:cs="Times New Roman"/>
+          <w:sz w:val="28"/>
+          <w:szCs w:val="28"/>
+        </w:rPr>
+        <w:t xml:space="preserve"> </w:t>
+      </w:r>
+      <w:r>
+        <w:rPr>
+          <w:rFonts w:ascii="Times New Roman" w:hAnsi="Times New Roman" w:cs="Times New Roman"/>
+          <w:sz w:val="28"/>
+          <w:szCs w:val="28"/>
+        </w:rPr>
+        <w:t xml:space="preserve">Implemented the logic to read infix expression from an input file, parse and evaluate each expression using Expression_Tree class and displaying the result to the console. Integrated file I/O operations for input file handling. Implementing error handling to detect and notify the users if the input file cannot be opened. Ensuring robustness and reliability of the program. </w:t>
+      </w:r>
+    </w:p>
+    <w:p>
+      <w:pPr>
+        <w:pStyle w:val="ListParagraph"/>
+        <w:numPr>
+          <w:ilvl w:val="0"/>
+          <w:numId w:val="4"/>
+        </w:numPr>
+        <w:spacing w:after="160"/>
+        <w:rPr>
+          <w:rFonts w:ascii="Times New Roman" w:hAnsi="Times New Roman" w:cs="Times New Roman"/>
+          <w:b/>
+          <w:bCs/>
+          <w:sz w:val="32"/>
+          <w:szCs w:val="32"/>
+        </w:rPr>
+      </w:pPr>
+      <w:r>
+        <w:rPr>
+          <w:rFonts w:ascii="Times New Roman" w:hAnsi="Times New Roman" w:cs="Times New Roman"/>
+          <w:b/>
+          <w:bCs/>
+          <w:sz w:val="28"/>
+          <w:szCs w:val="28"/>
+        </w:rPr>
+        <w:t>Future Requirements</w:t>
+      </w:r>
+      <w:r>
+        <w:rPr>
+          <w:rFonts w:ascii="Times New Roman" w:hAnsi="Times New Roman" w:cs="Times New Roman"/>
+          <w:sz w:val="28"/>
+          <w:szCs w:val="28"/>
+        </w:rPr>
+        <w:t xml:space="preserve">: Contributed </w:t>
+      </w:r>
+      <w:r>
+        <w:rPr>
+          <w:rFonts w:ascii="Times New Roman" w:hAnsi="Times New Roman" w:cs="Times New Roman"/>
+          <w:sz w:val="28"/>
+          <w:szCs w:val="28"/>
+        </w:rPr>
+        <w:t>nine</w:t>
+      </w:r>
+      <w:r>
+        <w:rPr>
+          <w:rFonts w:ascii="Times New Roman" w:hAnsi="Times New Roman" w:cs="Times New Roman"/>
+          <w:sz w:val="28"/>
+          <w:szCs w:val="28"/>
+        </w:rPr>
+        <w:t xml:space="preserve"> ideas for future improvements to the </w:t>
+      </w:r>
+      <w:r>
+        <w:rPr>
+          <w:rFonts w:ascii="Times New Roman" w:hAnsi="Times New Roman" w:cs="Times New Roman"/>
+          <w:sz w:val="28"/>
+          <w:szCs w:val="28"/>
+        </w:rPr>
+        <w:t xml:space="preserve">binary tree </w:t>
+      </w:r>
+      <w:r>
+        <w:rPr>
+          <w:rFonts w:ascii="Times New Roman" w:hAnsi="Times New Roman" w:cs="Times New Roman"/>
+          <w:sz w:val="28"/>
+          <w:szCs w:val="28"/>
+        </w:rPr>
+        <w:t xml:space="preserve">infix expression parser system. These ideas were aimed at enhancing the functionality and usability of the system. Documented these suggestions in the project report to guide future development efforts. </w:t>
+      </w:r>
+    </w:p>
+    <w:p>
+      <w:pPr>
+        <w:pStyle w:val="ListParagraph"/>
+        <w:numPr>
+          <w:ilvl w:val="0"/>
+          <w:numId w:val="4"/>
+        </w:numPr>
+        <w:spacing w:after="160"/>
+        <w:rPr>
+          <w:rFonts w:ascii="Times New Roman" w:hAnsi="Times New Roman" w:cs="Times New Roman"/>
+          <w:b/>
+          <w:bCs/>
+          <w:sz w:val="32"/>
+          <w:szCs w:val="32"/>
+        </w:rPr>
+      </w:pPr>
+      <w:r>
+        <w:rPr>
+          <w:rFonts w:ascii="Times New Roman" w:hAnsi="Times New Roman" w:cs="Times New Roman"/>
+          <w:b/>
+          <w:bCs/>
+          <w:sz w:val="28"/>
+          <w:szCs w:val="28"/>
+        </w:rPr>
+        <w:t>Meeting Attendance and Questions</w:t>
+      </w:r>
+      <w:r>
+        <w:rPr>
+          <w:rFonts w:ascii="Times New Roman" w:hAnsi="Times New Roman" w:cs="Times New Roman"/>
+          <w:sz w:val="28"/>
+          <w:szCs w:val="28"/>
+        </w:rPr>
+        <w:t>:</w:t>
+      </w:r>
+      <w:r>
+        <w:rPr>
+          <w:rFonts w:ascii="Times New Roman" w:hAnsi="Times New Roman" w:cs="Times New Roman"/>
+          <w:sz w:val="28"/>
+          <w:szCs w:val="28"/>
+        </w:rPr>
+        <w:t xml:space="preserve"> Actively participated in team meetings, providing valuable input on system design, discussing project progress and asking follow-up questions to clarify requirements or resolve issues effectively. </w:t>
+      </w:r>
+    </w:p>
     <w:p>
       <w:pPr>
         <w:rPr>
@@ -1313,7 +2954,9 @@
           <w:szCs w:val="40"/>
         </w:rPr>
       </w:pPr>
-      <w:r>
+    </w:p>
+    <w:p>
+      <w:pPr>
         <w:rPr>
           <w:rFonts w:ascii="Times New Roman" w:hAnsi="Times New Roman" w:cs="Times New Roman"/>
           <w:b/>
@@ -1321,7 +2964,15 @@
           <w:sz w:val="40"/>
           <w:szCs w:val="40"/>
         </w:rPr>
-        <w:lastRenderedPageBreak/>
+      </w:pPr>
+      <w:r>
+        <w:rPr>
+          <w:rFonts w:ascii="Times New Roman" w:hAnsi="Times New Roman" w:cs="Times New Roman"/>
+          <w:b/>
+          <w:bCs/>
+          <w:sz w:val="40"/>
+          <w:szCs w:val="40"/>
+        </w:rPr>
         <w:t>Future Improvements</w:t>
       </w:r>
       <w:r>
@@ -1409,6 +3060,118 @@
 <file path=word/numbering.xml><?xml version="1.0" encoding="utf-8"?>
 <w:numbering xmlns:wpc="http://schemas.microsoft.com/office/word/2010/wordprocessingCanvas" xmlns:cx="http://schemas.microsoft.com/office/drawing/2014/chartex" xmlns:cx1="http://schemas.microsoft.com/office/drawing/2015/9/8/chartex" xmlns:cx2="http://schemas.microsoft.com/office/drawing/2015/10/21/chartex" xmlns:cx3="http://schemas.microsoft.com/office/drawing/2016/5/9/chartex" xmlns:cx4="http://schemas.microsoft.com/office/drawing/2016/5/10/chartex" xmlns:cx5="http://schemas.microsoft.com/office/drawing/2016/5/11/chartex" xmlns:cx6="http://schemas.microsoft.com/office/drawing/2016/5/12/chartex" xmlns:cx7="http://schemas.microsoft.com/office/drawing/2016/5/13/chartex" xmlns:cx8="http://schemas.microsoft.com/office/drawing/2016/5/14/chartex" xmlns:mc="http://schemas.openxmlformats.org/markup-compatibility/2006" xmlns:aink="http://schemas.microsoft.com/office/drawing/2016/ink" xmlns:am3d="http://schemas.microsoft.com/office/drawing/2017/model3d" xmlns:o="urn:schemas-microsoft-com:office:office" xmlns:oel="http://schemas.microsoft.com/office/2019/extlst" xmlns:r="http://schemas.openxmlformats.org/officeDocument/2006/relationships" xmlns:m="http://schemas.openxmlformats.org/officeDocument/2006/math" xmlns:v="urn:schemas-microsoft-com:vml" xmlns:wp14="http://schemas.microsoft.com/office/word/2010/wordprocessingDrawing" xmlns:wp="http://schemas.openxmlformats.org/drawingml/2006/wordprocessingDrawing" xmlns:w10="urn:schemas-microsoft-com:office:word" xmlns:w="http://schemas.openxmlformats.org/wordprocessingml/2006/main" xmlns:w14="http://schemas.microsoft.com/office/word/2010/wordml" xmlns:w15="http://schemas.microsoft.com/office/word/2012/wordml" xmlns:w16cex="http://schemas.microsoft.com/office/word/2018/wordml/cex" xmlns:w16cid="http://schemas.microsoft.com/office/word/2016/wordml/cid" xmlns:w16="http://schemas.microsoft.com/office/word/2018/wordml" xmlns:w16sdtdh="http://schemas.microsoft.com/office/word/2020/wordml/sdtdatahash" xmlns:w16se="http://schemas.microsoft.com/office/word/2015/wordml/symex" xmlns:wpg="http://schemas.microsoft.com/office/word/2010/wordprocessingGroup" xmlns:wpi="http://schemas.microsoft.com/office/word/2010/wordprocessingInk" xmlns:wne="http://schemas.microsoft.com/office/word/2006/wordml" xmlns:wps="http://schemas.microsoft.com/office/word/2010/wordprocessingShape" mc:Ignorable="w14 w15 w16se w16cid w16 w16cex w16sdtdh wp14">
   <w:abstractNum w:abstractNumId="0" w15:restartNumberingAfterBreak="0">
+    <w:nsid w:val="1FB4067A"/>
+    <w:multiLevelType w:val="hybridMultilevel"/>
+    <w:tmpl w:val="6D0CE448"/>
+    <w:lvl w:ilvl="0" w:tplc="43E2C96E">
+      <w:numFmt w:val="bullet"/>
+      <w:lvlText w:val="-"/>
+      <w:lvlJc w:val="left"/>
+      <w:pPr>
+        <w:ind w:left="720" w:hanging="360"/>
+      </w:pPr>
+      <w:rPr>
+        <w:rFonts w:ascii="Times New Roman" w:eastAsiaTheme="minorHAnsi" w:hAnsi="Times New Roman" w:cs="Times New Roman" w:hint="default"/>
+      </w:rPr>
+    </w:lvl>
+    <w:lvl w:ilvl="1" w:tplc="FFFFFFFF" w:tentative="1">
+      <w:start w:val="1"/>
+      <w:numFmt w:val="bullet"/>
+      <w:lvlText w:val="o"/>
+      <w:lvlJc w:val="left"/>
+      <w:pPr>
+        <w:ind w:left="1440" w:hanging="360"/>
+      </w:pPr>
+      <w:rPr>
+        <w:rFonts w:ascii="Courier New" w:hAnsi="Courier New" w:cs="Courier New" w:hint="default"/>
+      </w:rPr>
+    </w:lvl>
+    <w:lvl w:ilvl="2" w:tplc="FFFFFFFF" w:tentative="1">
+      <w:start w:val="1"/>
+      <w:numFmt w:val="bullet"/>
+      <w:lvlText w:val=""/>
+      <w:lvlJc w:val="left"/>
+      <w:pPr>
+        <w:ind w:left="2160" w:hanging="360"/>
+      </w:pPr>
+      <w:rPr>
+        <w:rFonts w:ascii="Wingdings" w:hAnsi="Wingdings" w:hint="default"/>
+      </w:rPr>
+    </w:lvl>
+    <w:lvl w:ilvl="3" w:tplc="FFFFFFFF" w:tentative="1">
+      <w:start w:val="1"/>
+      <w:numFmt w:val="bullet"/>
+      <w:lvlText w:val=""/>
+      <w:lvlJc w:val="left"/>
+      <w:pPr>
+        <w:ind w:left="2880" w:hanging="360"/>
+      </w:pPr>
+      <w:rPr>
+        <w:rFonts w:ascii="Symbol" w:hAnsi="Symbol" w:hint="default"/>
+      </w:rPr>
+    </w:lvl>
+    <w:lvl w:ilvl="4" w:tplc="FFFFFFFF" w:tentative="1">
+      <w:start w:val="1"/>
+      <w:numFmt w:val="bullet"/>
+      <w:lvlText w:val="o"/>
+      <w:lvlJc w:val="left"/>
+      <w:pPr>
+        <w:ind w:left="3600" w:hanging="360"/>
+      </w:pPr>
+      <w:rPr>
+        <w:rFonts w:ascii="Courier New" w:hAnsi="Courier New" w:cs="Courier New" w:hint="default"/>
+      </w:rPr>
+    </w:lvl>
+    <w:lvl w:ilvl="5" w:tplc="FFFFFFFF" w:tentative="1">
+      <w:start w:val="1"/>
+      <w:numFmt w:val="bullet"/>
+      <w:lvlText w:val=""/>
+      <w:lvlJc w:val="left"/>
+      <w:pPr>
+        <w:ind w:left="4320" w:hanging="360"/>
+      </w:pPr>
+      <w:rPr>
+        <w:rFonts w:ascii="Wingdings" w:hAnsi="Wingdings" w:hint="default"/>
+      </w:rPr>
+    </w:lvl>
+    <w:lvl w:ilvl="6" w:tplc="FFFFFFFF" w:tentative="1">
+      <w:start w:val="1"/>
+      <w:numFmt w:val="bullet"/>
+      <w:lvlText w:val=""/>
+      <w:lvlJc w:val="left"/>
+      <w:pPr>
+        <w:ind w:left="5040" w:hanging="360"/>
+      </w:pPr>
+      <w:rPr>
+        <w:rFonts w:ascii="Symbol" w:hAnsi="Symbol" w:hint="default"/>
+      </w:rPr>
+    </w:lvl>
+    <w:lvl w:ilvl="7" w:tplc="FFFFFFFF" w:tentative="1">
+      <w:start w:val="1"/>
+      <w:numFmt w:val="bullet"/>
+      <w:lvlText w:val="o"/>
+      <w:lvlJc w:val="left"/>
+      <w:pPr>
+        <w:ind w:left="5760" w:hanging="360"/>
+      </w:pPr>
+      <w:rPr>
+        <w:rFonts w:ascii="Courier New" w:hAnsi="Courier New" w:cs="Courier New" w:hint="default"/>
+      </w:rPr>
+    </w:lvl>
+    <w:lvl w:ilvl="8" w:tplc="FFFFFFFF" w:tentative="1">
+      <w:start w:val="1"/>
+      <w:numFmt w:val="bullet"/>
+      <w:lvlText w:val=""/>
+      <w:lvlJc w:val="left"/>
+      <w:pPr>
+        <w:ind w:left="6480" w:hanging="360"/>
+      </w:pPr>
+      <w:rPr>
+        <w:rFonts w:ascii="Wingdings" w:hAnsi="Wingdings" w:hint="default"/>
+      </w:rPr>
+    </w:lvl>
+  </w:abstractNum>
+  <w:abstractNum w:abstractNumId="1" w15:restartNumberingAfterBreak="0">
     <w:nsid w:val="21BE226D"/>
     <w:multiLevelType w:val="hybridMultilevel"/>
     <w:tmpl w:val="7710FC44"/>
@@ -1521,7 +3284,7 @@
       </w:rPr>
     </w:lvl>
   </w:abstractNum>
-  <w:abstractNum w:abstractNumId="1" w15:restartNumberingAfterBreak="0">
+  <w:abstractNum w:abstractNumId="2" w15:restartNumberingAfterBreak="0">
     <w:nsid w:val="2D4A36E7"/>
     <w:multiLevelType w:val="hybridMultilevel"/>
     <w:tmpl w:val="051EA2F4"/>
@@ -1633,7 +3396,7 @@
       </w:rPr>
     </w:lvl>
   </w:abstractNum>
-  <w:abstractNum w:abstractNumId="2" w15:restartNumberingAfterBreak="0">
+  <w:abstractNum w:abstractNumId="3" w15:restartNumberingAfterBreak="0">
     <w:nsid w:val="405823A2"/>
     <w:multiLevelType w:val="hybridMultilevel"/>
     <w:tmpl w:val="A96292AC"/>
@@ -1746,13 +3509,16 @@
     </w:lvl>
   </w:abstractNum>
   <w:num w:numId="1" w16cid:durableId="1387724816">
-    <w:abstractNumId w:val="0"/>
+    <w:abstractNumId w:val="1"/>
   </w:num>
   <w:num w:numId="2" w16cid:durableId="1225870651">
-    <w:abstractNumId w:val="1"/>
+    <w:abstractNumId w:val="2"/>
   </w:num>
   <w:num w:numId="3" w16cid:durableId="656419007">
-    <w:abstractNumId w:val="2"/>
+    <w:abstractNumId w:val="3"/>
+  </w:num>
+  <w:num w:numId="4" w16cid:durableId="653292963">
+    <w:abstractNumId w:val="0"/>
   </w:num>
 </w:numbering>
 </file>

</xml_diff>

<commit_message>
Reviewed and edited the main.cpp and edited the project report
</commit_message>
<xml_diff>
--- a/Project Folder/Project 3 Report.docx
+++ b/Project Folder/Project 3 Report.docx
@@ -1,6 +1,6 @@
 
 <file path=word/document.xml><?xml version="1.0" encoding="utf-8"?>
-<w:document xmlns:wpc="http://schemas.microsoft.com/office/word/2010/wordprocessingCanvas" xmlns:cx="http://schemas.microsoft.com/office/drawing/2014/chartex" xmlns:cx1="http://schemas.microsoft.com/office/drawing/2015/9/8/chartex" xmlns:cx2="http://schemas.microsoft.com/office/drawing/2015/10/21/chartex" xmlns:cx3="http://schemas.microsoft.com/office/drawing/2016/5/9/chartex" xmlns:cx4="http://schemas.microsoft.com/office/drawing/2016/5/10/chartex" xmlns:cx5="http://schemas.microsoft.com/office/drawing/2016/5/11/chartex" xmlns:cx6="http://schemas.microsoft.com/office/drawing/2016/5/12/chartex" xmlns:cx7="http://schemas.microsoft.com/office/drawing/2016/5/13/chartex" xmlns:cx8="http://schemas.microsoft.com/office/drawing/2016/5/14/chartex" xmlns:mc="http://schemas.openxmlformats.org/markup-compatibility/2006" xmlns:aink="http://schemas.microsoft.com/office/drawing/2016/ink" xmlns:am3d="http://schemas.microsoft.com/office/drawing/2017/model3d" xmlns:o="urn:schemas-microsoft-com:office:office" xmlns:oel="http://schemas.microsoft.com/office/2019/extlst" xmlns:r="http://schemas.openxmlformats.org/officeDocument/2006/relationships" xmlns:m="http://schemas.openxmlformats.org/officeDocument/2006/math" xmlns:v="urn:schemas-microsoft-com:vml" xmlns:wp14="http://schemas.microsoft.com/office/word/2010/wordprocessingDrawing" xmlns:wp="http://schemas.openxmlformats.org/drawingml/2006/wordprocessingDrawing" xmlns:w10="urn:schemas-microsoft-com:office:word" xmlns:w="http://schemas.openxmlformats.org/wordprocessingml/2006/main" xmlns:w14="http://schemas.microsoft.com/office/word/2010/wordml" xmlns:w15="http://schemas.microsoft.com/office/word/2012/wordml" xmlns:w16cex="http://schemas.microsoft.com/office/word/2018/wordml/cex" xmlns:w16cid="http://schemas.microsoft.com/office/word/2016/wordml/cid" xmlns:w16="http://schemas.microsoft.com/office/word/2018/wordml" xmlns:w16sdtdh="http://schemas.microsoft.com/office/word/2020/wordml/sdtdatahash" xmlns:w16se="http://schemas.microsoft.com/office/word/2015/wordml/symex" xmlns:wpg="http://schemas.microsoft.com/office/word/2010/wordprocessingGroup" xmlns:wpi="http://schemas.microsoft.com/office/word/2010/wordprocessingInk" xmlns:wne="http://schemas.microsoft.com/office/word/2006/wordml" xmlns:wps="http://schemas.microsoft.com/office/word/2010/wordprocessingShape" mc:Ignorable="w14 w15 w16se w16cid w16 w16cex w16sdtdh wp14">
+<w:document xmlns:wpc="http://schemas.microsoft.com/office/word/2010/wordprocessingCanvas" xmlns:cx="http://schemas.microsoft.com/office/drawing/2014/chartex" xmlns:cx1="http://schemas.microsoft.com/office/drawing/2015/9/8/chartex" xmlns:cx2="http://schemas.microsoft.com/office/drawing/2015/10/21/chartex" xmlns:cx3="http://schemas.microsoft.com/office/drawing/2016/5/9/chartex" xmlns:cx4="http://schemas.microsoft.com/office/drawing/2016/5/10/chartex" xmlns:cx5="http://schemas.microsoft.com/office/drawing/2016/5/11/chartex" xmlns:cx6="http://schemas.microsoft.com/office/drawing/2016/5/12/chartex" xmlns:cx7="http://schemas.microsoft.com/office/drawing/2016/5/13/chartex" xmlns:cx8="http://schemas.microsoft.com/office/drawing/2016/5/14/chartex" xmlns:mc="http://schemas.openxmlformats.org/markup-compatibility/2006" xmlns:aink="http://schemas.microsoft.com/office/drawing/2016/ink" xmlns:am3d="http://schemas.microsoft.com/office/drawing/2017/model3d" xmlns:o="urn:schemas-microsoft-com:office:office" xmlns:oel="http://schemas.microsoft.com/office/2019/extlst" xmlns:r="http://schemas.openxmlformats.org/officeDocument/2006/relationships" xmlns:m="http://schemas.openxmlformats.org/officeDocument/2006/math" xmlns:v="urn:schemas-microsoft-com:vml" xmlns:wp14="http://schemas.microsoft.com/office/word/2010/wordprocessingDrawing" xmlns:wp="http://schemas.openxmlformats.org/drawingml/2006/wordprocessingDrawing" xmlns:w10="urn:schemas-microsoft-com:office:word" xmlns:w="http://schemas.openxmlformats.org/wordprocessingml/2006/main" xmlns:w14="http://schemas.microsoft.com/office/word/2010/wordml" xmlns:w15="http://schemas.microsoft.com/office/word/2012/wordml" xmlns:w16cex="http://schemas.microsoft.com/office/word/2018/wordml/cex" xmlns:w16cid="http://schemas.microsoft.com/office/word/2016/wordml/cid" xmlns:w16="http://schemas.microsoft.com/office/word/2018/wordml" xmlns:w16du="http://schemas.microsoft.com/office/word/2023/wordml/word16du" xmlns:w16sdtdh="http://schemas.microsoft.com/office/word/2020/wordml/sdtdatahash" xmlns:w16se="http://schemas.microsoft.com/office/word/2015/wordml/symex" xmlns:wpg="http://schemas.microsoft.com/office/word/2010/wordprocessingGroup" xmlns:wpi="http://schemas.microsoft.com/office/word/2010/wordprocessingInk" xmlns:wne="http://schemas.microsoft.com/office/word/2006/wordml" xmlns:wps="http://schemas.microsoft.com/office/word/2010/wordprocessingShape" mc:Ignorable="w14 w15 w16se w16cid w16 w16cex w16sdtdh w16du wp14">
   <w:body>
     <w:p>
       <w:pPr>
@@ -927,10 +927,10 @@
           <w14:ligatures w14:val="standardContextual"/>
         </w:rPr>
         <w:drawing>
-          <wp:inline distT="0" distB="0" distL="0" distR="0" wp14:anchorId="33422152" wp14:editId="147025C4">
-            <wp:extent cx="6751320" cy="7697120"/>
+          <wp:inline distT="0" distB="0" distL="0" distR="0" wp14:anchorId="752F790B" wp14:editId="61C35FB6">
+            <wp:extent cx="6675120" cy="7703819"/>
             <wp:effectExtent l="0" t="0" r="0" b="0"/>
-            <wp:docPr id="813825564" name="Picture 1" descr="A diagram of a computer program&#10;&#10;Description automatically generated with medium confidence"/>
+            <wp:docPr id="154744189" name="Picture 1" descr="A diagram of a tree&#10;&#10;Description automatically generated with medium confidence"/>
             <wp:cNvGraphicFramePr>
               <a:graphicFrameLocks xmlns:a="http://schemas.openxmlformats.org/drawingml/2006/main" noChangeAspect="1"/>
             </wp:cNvGraphicFramePr>
@@ -938,7 +938,7 @@
               <a:graphicData uri="http://schemas.openxmlformats.org/drawingml/2006/picture">
                 <pic:pic xmlns:pic="http://schemas.openxmlformats.org/drawingml/2006/picture">
                   <pic:nvPicPr>
-                    <pic:cNvPr id="813825564" name="Picture 1" descr="A diagram of a computer program&#10;&#10;Description automatically generated with medium confidence"/>
+                    <pic:cNvPr id="154744189" name="Picture 1" descr="A diagram of a tree&#10;&#10;Description automatically generated with medium confidence"/>
                     <pic:cNvPicPr/>
                   </pic:nvPicPr>
                   <pic:blipFill>
@@ -956,7 +956,7 @@
                   <pic:spPr>
                     <a:xfrm>
                       <a:off x="0" y="0"/>
-                      <a:ext cx="6776917" cy="7726303"/>
+                      <a:ext cx="6704061" cy="7737220"/>
                     </a:xfrm>
                     <a:prstGeom prst="rect">
                       <a:avLst/>
@@ -970,13 +970,6 @@
       </w:r>
     </w:p>
     <w:p>
-      <w:pPr>
-        <w:rPr>
-          <w:rFonts w:ascii="Times New Roman" w:eastAsia="Times New Roman" w:hAnsi="Times New Roman" w:cs="Times New Roman"/>
-          <w:sz w:val="24"/>
-          <w:szCs w:val="24"/>
-        </w:rPr>
-      </w:pPr>
       <w:r>
         <w:rPr>
           <w:rFonts w:ascii="Times New Roman" w:eastAsia="Times New Roman" w:hAnsi="Times New Roman" w:cs="Times New Roman"/>
@@ -1177,17 +1170,7 @@
           <w:sz w:val="28"/>
           <w:szCs w:val="28"/>
         </w:rPr>
-        <w:t>Build_Tree</w:t>
-      </w:r>
-      <w:r>
-        <w:rPr>
-          <w:rFonts w:ascii="Times New Roman" w:hAnsi="Times New Roman" w:cs="Times New Roman"/>
-          <w:b/>
-          <w:bCs/>
-          <w:sz w:val="28"/>
-          <w:szCs w:val="28"/>
-        </w:rPr>
-        <w:t>.h</w:t>
+        <w:t>Build_Tree.h</w:t>
       </w:r>
       <w:r>
         <w:rPr>
@@ -1205,63 +1188,7 @@
           <w:sz w:val="28"/>
           <w:szCs w:val="28"/>
         </w:rPr>
-        <w:t xml:space="preserve"> Implemented the </w:t>
-      </w:r>
-      <w:r>
-        <w:rPr>
-          <w:rFonts w:ascii="Times New Roman" w:hAnsi="Times New Roman" w:cs="Times New Roman"/>
-          <w:sz w:val="28"/>
-          <w:szCs w:val="28"/>
-        </w:rPr>
-        <w:t>Build_Tree</w:t>
-      </w:r>
-      <w:r>
-        <w:rPr>
-          <w:rFonts w:ascii="Times New Roman" w:hAnsi="Times New Roman" w:cs="Times New Roman"/>
-          <w:sz w:val="28"/>
-          <w:szCs w:val="28"/>
-        </w:rPr>
-        <w:t xml:space="preserve"> class</w:t>
-      </w:r>
-      <w:r>
-        <w:rPr>
-          <w:rFonts w:ascii="Times New Roman" w:hAnsi="Times New Roman" w:cs="Times New Roman"/>
-          <w:sz w:val="28"/>
-          <w:szCs w:val="28"/>
-        </w:rPr>
-        <w:t xml:space="preserve"> header file</w:t>
-      </w:r>
-      <w:r>
-        <w:rPr>
-          <w:rFonts w:ascii="Times New Roman" w:hAnsi="Times New Roman" w:cs="Times New Roman"/>
-          <w:sz w:val="28"/>
-          <w:szCs w:val="28"/>
-        </w:rPr>
-        <w:t xml:space="preserve">, </w:t>
-      </w:r>
-      <w:r>
-        <w:rPr>
-          <w:rFonts w:ascii="Times New Roman" w:hAnsi="Times New Roman" w:cs="Times New Roman"/>
-          <w:sz w:val="28"/>
-          <w:szCs w:val="28"/>
-        </w:rPr>
-        <w:t xml:space="preserve">which defines the class </w:t>
-      </w:r>
-      <w:r>
-        <w:rPr>
-          <w:rFonts w:ascii="Times New Roman" w:hAnsi="Times New Roman" w:cs="Times New Roman"/>
-          <w:sz w:val="28"/>
-          <w:szCs w:val="28"/>
-        </w:rPr>
-        <w:t xml:space="preserve">responsible for </w:t>
-      </w:r>
-      <w:r>
-        <w:rPr>
-          <w:rFonts w:ascii="Times New Roman" w:hAnsi="Times New Roman" w:cs="Times New Roman"/>
-          <w:sz w:val="28"/>
-          <w:szCs w:val="28"/>
-        </w:rPr>
-        <w:t xml:space="preserve">constructing the expression tree from a postfix string. The class includes necessary header files such as “Tree_Node.h”, “Expression_Tree.h”, “Token.h” to support its functionality. Defined the class with constructor, destructor and a method tree_builder() to build the expression tree. </w:t>
+        <w:t xml:space="preserve"> Implemented the Build_Tree class header file, which defines the class responsible for constructing the expression tree from a postfix string. The class includes necessary header files such as “Tree_Node.h”, “Expression_Tree.h”, “Token.h” to support its functionality. Defined the class with constructor, destructor and a method tree_builder() to build the expression tree. </w:t>
       </w:r>
     </w:p>
     <w:p>
@@ -1288,17 +1215,7 @@
           <w:sz w:val="28"/>
           <w:szCs w:val="28"/>
         </w:rPr>
-        <w:t>Build_Tree</w:t>
-      </w:r>
-      <w:r>
-        <w:rPr>
-          <w:rFonts w:ascii="Times New Roman" w:hAnsi="Times New Roman" w:cs="Times New Roman"/>
-          <w:b/>
-          <w:bCs/>
-          <w:sz w:val="28"/>
-          <w:szCs w:val="28"/>
-        </w:rPr>
-        <w:t>.cpp</w:t>
+        <w:t>Build_Tree.cpp</w:t>
       </w:r>
       <w:r>
         <w:rPr>
@@ -1316,15 +1233,7 @@
           <w:sz w:val="28"/>
           <w:szCs w:val="28"/>
         </w:rPr>
-        <w:t xml:space="preserve"> </w:t>
-      </w:r>
-      <w:r>
-        <w:rPr>
-          <w:rFonts w:ascii="Times New Roman" w:hAnsi="Times New Roman" w:cs="Times New Roman"/>
-          <w:sz w:val="28"/>
-          <w:szCs w:val="28"/>
-        </w:rPr>
-        <w:t xml:space="preserve">Contributed to the implementation of the Build_Tree class in the </w:t>
+        <w:t xml:space="preserve"> Contributed to the implementation of the Build_Tree class in the </w:t>
       </w:r>
       <w:r>
         <w:rPr>
@@ -1842,17 +1751,7 @@
           <w:sz w:val="28"/>
           <w:szCs w:val="28"/>
         </w:rPr>
-        <w:t>Expression_Tree</w:t>
-      </w:r>
-      <w:r>
-        <w:rPr>
-          <w:rFonts w:ascii="Times New Roman" w:hAnsi="Times New Roman" w:cs="Times New Roman"/>
-          <w:b/>
-          <w:bCs/>
-          <w:sz w:val="28"/>
-          <w:szCs w:val="28"/>
-        </w:rPr>
-        <w:t>.h</w:t>
+        <w:t>Expression_Tree.h</w:t>
       </w:r>
       <w:r>
         <w:rPr>
@@ -1905,17 +1804,7 @@
           <w:sz w:val="28"/>
           <w:szCs w:val="28"/>
         </w:rPr>
-        <w:t>Expression_Tree</w:t>
-      </w:r>
-      <w:r>
-        <w:rPr>
-          <w:rFonts w:ascii="Times New Roman" w:hAnsi="Times New Roman" w:cs="Times New Roman"/>
-          <w:b/>
-          <w:bCs/>
-          <w:sz w:val="28"/>
-          <w:szCs w:val="28"/>
-        </w:rPr>
-        <w:t>.cpp</w:t>
+        <w:t>Expression_Tree.cpp</w:t>
       </w:r>
       <w:r>
         <w:rPr>
@@ -2266,27 +2155,7 @@
           <w:sz w:val="28"/>
           <w:szCs w:val="28"/>
         </w:rPr>
-        <w:t>Tree</w:t>
-      </w:r>
-      <w:r>
-        <w:rPr>
-          <w:rFonts w:ascii="Times New Roman" w:hAnsi="Times New Roman" w:cs="Times New Roman"/>
-          <w:b/>
-          <w:bCs/>
-          <w:sz w:val="28"/>
-          <w:szCs w:val="28"/>
-        </w:rPr>
-        <w:t>_Node</w:t>
-      </w:r>
-      <w:r>
-        <w:rPr>
-          <w:rFonts w:ascii="Times New Roman" w:hAnsi="Times New Roman" w:cs="Times New Roman"/>
-          <w:b/>
-          <w:bCs/>
-          <w:sz w:val="28"/>
-          <w:szCs w:val="28"/>
-        </w:rPr>
-        <w:t>.h</w:t>
+        <w:t>Tree_Node.h</w:t>
       </w:r>
       <w:r>
         <w:rPr>
@@ -2304,15 +2173,7 @@
           <w:sz w:val="28"/>
           <w:szCs w:val="28"/>
         </w:rPr>
-        <w:t xml:space="preserve"> </w:t>
-      </w:r>
-      <w:r>
-        <w:rPr>
-          <w:rFonts w:ascii="Times New Roman" w:hAnsi="Times New Roman" w:cs="Times New Roman"/>
-          <w:sz w:val="28"/>
-          <w:szCs w:val="28"/>
-        </w:rPr>
-        <w:t xml:space="preserve">Defined the Tree_Node struct, including the data fields such as “Token data”, “Tree_Node* left”, “Tree_Node* right”, to store the token and pointers to the left and right children. </w:t>
+        <w:t xml:space="preserve"> Defined the Tree_Node struct, including the data fields such as “Token data”, “Tree_Node* left”, “Tree_Node* right”, to store the token and pointers to the left and right children. </w:t>
       </w:r>
     </w:p>
     <w:p>
@@ -2339,27 +2200,7 @@
           <w:sz w:val="28"/>
           <w:szCs w:val="28"/>
         </w:rPr>
-        <w:t>Tree</w:t>
-      </w:r>
-      <w:r>
-        <w:rPr>
-          <w:rFonts w:ascii="Times New Roman" w:hAnsi="Times New Roman" w:cs="Times New Roman"/>
-          <w:b/>
-          <w:bCs/>
-          <w:sz w:val="28"/>
-          <w:szCs w:val="28"/>
-        </w:rPr>
-        <w:t>_Node</w:t>
-      </w:r>
-      <w:r>
-        <w:rPr>
-          <w:rFonts w:ascii="Times New Roman" w:hAnsi="Times New Roman" w:cs="Times New Roman"/>
-          <w:b/>
-          <w:bCs/>
-          <w:sz w:val="28"/>
-          <w:szCs w:val="28"/>
-        </w:rPr>
-        <w:t>.cpp</w:t>
+        <w:t>Tree_Node.cpp</w:t>
       </w:r>
       <w:r>
         <w:rPr>
@@ -2697,17 +2538,7 @@
           <w:szCs w:val="32"/>
         </w:rPr>
         <w:lastRenderedPageBreak/>
-        <w:t>Tyler Blackmore</w:t>
-      </w:r>
-      <w:r>
-        <w:rPr>
-          <w:rFonts w:ascii="Times New Roman" w:hAnsi="Times New Roman" w:cs="Times New Roman"/>
-          <w:b/>
-          <w:bCs/>
-          <w:sz w:val="32"/>
-          <w:szCs w:val="32"/>
-        </w:rPr>
-        <w:t>:</w:t>
+        <w:t>Tyler Blackmore:</w:t>
       </w:r>
     </w:p>
     <w:p>
@@ -2752,23 +2583,7 @@
           <w:sz w:val="28"/>
           <w:szCs w:val="28"/>
         </w:rPr>
-        <w:t xml:space="preserve"> </w:t>
-      </w:r>
-      <w:r>
-        <w:rPr>
-          <w:rFonts w:ascii="Times New Roman" w:hAnsi="Times New Roman" w:cs="Times New Roman"/>
-          <w:sz w:val="28"/>
-          <w:szCs w:val="28"/>
-        </w:rPr>
-        <w:t>Implemented the “handle_error()” function within the Expression_Tree class. This method serves to handle errors that may occur during the construction or evaluation of expression trees. By implementing error handling mechanism, Ensured that the project can gracefully handle unexpected situations and provide informative error message to the user, enhancing the reliability and user experience of the software.</w:t>
-      </w:r>
-      <w:r>
-        <w:rPr>
-          <w:rFonts w:ascii="Times New Roman" w:hAnsi="Times New Roman" w:cs="Times New Roman"/>
-          <w:sz w:val="28"/>
-          <w:szCs w:val="28"/>
-        </w:rPr>
-        <w:t xml:space="preserve"> </w:t>
+        <w:t xml:space="preserve"> Implemented the “handle_error()” function within the Expression_Tree class. This method serves to handle errors that may occur during the construction or evaluation of expression trees. By implementing error handling mechanism, Ensured that the project can gracefully handle unexpected situations and provide informative error message to the user, enhancing the reliability and user experience of the software. </w:t>
       </w:r>
     </w:p>
     <w:p>
@@ -3008,7 +2823,7 @@
 </file>
 
 <file path=word/endnotes.xml><?xml version="1.0" encoding="utf-8"?>
-<w:endnotes xmlns:wpc="http://schemas.microsoft.com/office/word/2010/wordprocessingCanvas" xmlns:cx="http://schemas.microsoft.com/office/drawing/2014/chartex" xmlns:cx1="http://schemas.microsoft.com/office/drawing/2015/9/8/chartex" xmlns:cx2="http://schemas.microsoft.com/office/drawing/2015/10/21/chartex" xmlns:cx3="http://schemas.microsoft.com/office/drawing/2016/5/9/chartex" xmlns:cx4="http://schemas.microsoft.com/office/drawing/2016/5/10/chartex" xmlns:cx5="http://schemas.microsoft.com/office/drawing/2016/5/11/chartex" xmlns:cx6="http://schemas.microsoft.com/office/drawing/2016/5/12/chartex" xmlns:cx7="http://schemas.microsoft.com/office/drawing/2016/5/13/chartex" xmlns:cx8="http://schemas.microsoft.com/office/drawing/2016/5/14/chartex" xmlns:mc="http://schemas.openxmlformats.org/markup-compatibility/2006" xmlns:aink="http://schemas.microsoft.com/office/drawing/2016/ink" xmlns:am3d="http://schemas.microsoft.com/office/drawing/2017/model3d" xmlns:o="urn:schemas-microsoft-com:office:office" xmlns:oel="http://schemas.microsoft.com/office/2019/extlst" xmlns:r="http://schemas.openxmlformats.org/officeDocument/2006/relationships" xmlns:m="http://schemas.openxmlformats.org/officeDocument/2006/math" xmlns:v="urn:schemas-microsoft-com:vml" xmlns:wp14="http://schemas.microsoft.com/office/word/2010/wordprocessingDrawing" xmlns:wp="http://schemas.openxmlformats.org/drawingml/2006/wordprocessingDrawing" xmlns:w10="urn:schemas-microsoft-com:office:word" xmlns:w="http://schemas.openxmlformats.org/wordprocessingml/2006/main" xmlns:w14="http://schemas.microsoft.com/office/word/2010/wordml" xmlns:w15="http://schemas.microsoft.com/office/word/2012/wordml" xmlns:w16cex="http://schemas.microsoft.com/office/word/2018/wordml/cex" xmlns:w16cid="http://schemas.microsoft.com/office/word/2016/wordml/cid" xmlns:w16="http://schemas.microsoft.com/office/word/2018/wordml" xmlns:w16sdtdh="http://schemas.microsoft.com/office/word/2020/wordml/sdtdatahash" xmlns:w16se="http://schemas.microsoft.com/office/word/2015/wordml/symex" xmlns:wpg="http://schemas.microsoft.com/office/word/2010/wordprocessingGroup" xmlns:wpi="http://schemas.microsoft.com/office/word/2010/wordprocessingInk" xmlns:wne="http://schemas.microsoft.com/office/word/2006/wordml" xmlns:wps="http://schemas.microsoft.com/office/word/2010/wordprocessingShape" mc:Ignorable="w14 w15 w16se w16cid w16 w16cex w16sdtdh wp14">
+<w:endnotes xmlns:wpc="http://schemas.microsoft.com/office/word/2010/wordprocessingCanvas" xmlns:cx="http://schemas.microsoft.com/office/drawing/2014/chartex" xmlns:cx1="http://schemas.microsoft.com/office/drawing/2015/9/8/chartex" xmlns:cx2="http://schemas.microsoft.com/office/drawing/2015/10/21/chartex" xmlns:cx3="http://schemas.microsoft.com/office/drawing/2016/5/9/chartex" xmlns:cx4="http://schemas.microsoft.com/office/drawing/2016/5/10/chartex" xmlns:cx5="http://schemas.microsoft.com/office/drawing/2016/5/11/chartex" xmlns:cx6="http://schemas.microsoft.com/office/drawing/2016/5/12/chartex" xmlns:cx7="http://schemas.microsoft.com/office/drawing/2016/5/13/chartex" xmlns:cx8="http://schemas.microsoft.com/office/drawing/2016/5/14/chartex" xmlns:mc="http://schemas.openxmlformats.org/markup-compatibility/2006" xmlns:aink="http://schemas.microsoft.com/office/drawing/2016/ink" xmlns:am3d="http://schemas.microsoft.com/office/drawing/2017/model3d" xmlns:o="urn:schemas-microsoft-com:office:office" xmlns:oel="http://schemas.microsoft.com/office/2019/extlst" xmlns:r="http://schemas.openxmlformats.org/officeDocument/2006/relationships" xmlns:m="http://schemas.openxmlformats.org/officeDocument/2006/math" xmlns:v="urn:schemas-microsoft-com:vml" xmlns:wp14="http://schemas.microsoft.com/office/word/2010/wordprocessingDrawing" xmlns:wp="http://schemas.openxmlformats.org/drawingml/2006/wordprocessingDrawing" xmlns:w10="urn:schemas-microsoft-com:office:word" xmlns:w="http://schemas.openxmlformats.org/wordprocessingml/2006/main" xmlns:w14="http://schemas.microsoft.com/office/word/2010/wordml" xmlns:w15="http://schemas.microsoft.com/office/word/2012/wordml" xmlns:w16cex="http://schemas.microsoft.com/office/word/2018/wordml/cex" xmlns:w16cid="http://schemas.microsoft.com/office/word/2016/wordml/cid" xmlns:w16="http://schemas.microsoft.com/office/word/2018/wordml" xmlns:w16du="http://schemas.microsoft.com/office/word/2023/wordml/word16du" xmlns:w16sdtdh="http://schemas.microsoft.com/office/word/2020/wordml/sdtdatahash" xmlns:w16se="http://schemas.microsoft.com/office/word/2015/wordml/symex" xmlns:wpg="http://schemas.microsoft.com/office/word/2010/wordprocessingGroup" xmlns:wpi="http://schemas.microsoft.com/office/word/2010/wordprocessingInk" xmlns:wne="http://schemas.microsoft.com/office/word/2006/wordml" xmlns:wps="http://schemas.microsoft.com/office/word/2010/wordprocessingShape" mc:Ignorable="w14 w15 w16se w16cid w16 w16cex w16sdtdh w16du wp14">
   <w:endnote w:type="separator" w:id="-1">
     <w:p>
       <w:pPr>
@@ -3033,7 +2848,7 @@
 </file>
 
 <file path=word/footnotes.xml><?xml version="1.0" encoding="utf-8"?>
-<w:footnotes xmlns:wpc="http://schemas.microsoft.com/office/word/2010/wordprocessingCanvas" xmlns:cx="http://schemas.microsoft.com/office/drawing/2014/chartex" xmlns:cx1="http://schemas.microsoft.com/office/drawing/2015/9/8/chartex" xmlns:cx2="http://schemas.microsoft.com/office/drawing/2015/10/21/chartex" xmlns:cx3="http://schemas.microsoft.com/office/drawing/2016/5/9/chartex" xmlns:cx4="http://schemas.microsoft.com/office/drawing/2016/5/10/chartex" xmlns:cx5="http://schemas.microsoft.com/office/drawing/2016/5/11/chartex" xmlns:cx6="http://schemas.microsoft.com/office/drawing/2016/5/12/chartex" xmlns:cx7="http://schemas.microsoft.com/office/drawing/2016/5/13/chartex" xmlns:cx8="http://schemas.microsoft.com/office/drawing/2016/5/14/chartex" xmlns:mc="http://schemas.openxmlformats.org/markup-compatibility/2006" xmlns:aink="http://schemas.microsoft.com/office/drawing/2016/ink" xmlns:am3d="http://schemas.microsoft.com/office/drawing/2017/model3d" xmlns:o="urn:schemas-microsoft-com:office:office" xmlns:oel="http://schemas.microsoft.com/office/2019/extlst" xmlns:r="http://schemas.openxmlformats.org/officeDocument/2006/relationships" xmlns:m="http://schemas.openxmlformats.org/officeDocument/2006/math" xmlns:v="urn:schemas-microsoft-com:vml" xmlns:wp14="http://schemas.microsoft.com/office/word/2010/wordprocessingDrawing" xmlns:wp="http://schemas.openxmlformats.org/drawingml/2006/wordprocessingDrawing" xmlns:w10="urn:schemas-microsoft-com:office:word" xmlns:w="http://schemas.openxmlformats.org/wordprocessingml/2006/main" xmlns:w14="http://schemas.microsoft.com/office/word/2010/wordml" xmlns:w15="http://schemas.microsoft.com/office/word/2012/wordml" xmlns:w16cex="http://schemas.microsoft.com/office/word/2018/wordml/cex" xmlns:w16cid="http://schemas.microsoft.com/office/word/2016/wordml/cid" xmlns:w16="http://schemas.microsoft.com/office/word/2018/wordml" xmlns:w16sdtdh="http://schemas.microsoft.com/office/word/2020/wordml/sdtdatahash" xmlns:w16se="http://schemas.microsoft.com/office/word/2015/wordml/symex" xmlns:wpg="http://schemas.microsoft.com/office/word/2010/wordprocessingGroup" xmlns:wpi="http://schemas.microsoft.com/office/word/2010/wordprocessingInk" xmlns:wne="http://schemas.microsoft.com/office/word/2006/wordml" xmlns:wps="http://schemas.microsoft.com/office/word/2010/wordprocessingShape" mc:Ignorable="w14 w15 w16se w16cid w16 w16cex w16sdtdh wp14">
+<w:footnotes xmlns:wpc="http://schemas.microsoft.com/office/word/2010/wordprocessingCanvas" xmlns:cx="http://schemas.microsoft.com/office/drawing/2014/chartex" xmlns:cx1="http://schemas.microsoft.com/office/drawing/2015/9/8/chartex" xmlns:cx2="http://schemas.microsoft.com/office/drawing/2015/10/21/chartex" xmlns:cx3="http://schemas.microsoft.com/office/drawing/2016/5/9/chartex" xmlns:cx4="http://schemas.microsoft.com/office/drawing/2016/5/10/chartex" xmlns:cx5="http://schemas.microsoft.com/office/drawing/2016/5/11/chartex" xmlns:cx6="http://schemas.microsoft.com/office/drawing/2016/5/12/chartex" xmlns:cx7="http://schemas.microsoft.com/office/drawing/2016/5/13/chartex" xmlns:cx8="http://schemas.microsoft.com/office/drawing/2016/5/14/chartex" xmlns:mc="http://schemas.openxmlformats.org/markup-compatibility/2006" xmlns:aink="http://schemas.microsoft.com/office/drawing/2016/ink" xmlns:am3d="http://schemas.microsoft.com/office/drawing/2017/model3d" xmlns:o="urn:schemas-microsoft-com:office:office" xmlns:oel="http://schemas.microsoft.com/office/2019/extlst" xmlns:r="http://schemas.openxmlformats.org/officeDocument/2006/relationships" xmlns:m="http://schemas.openxmlformats.org/officeDocument/2006/math" xmlns:v="urn:schemas-microsoft-com:vml" xmlns:wp14="http://schemas.microsoft.com/office/word/2010/wordprocessingDrawing" xmlns:wp="http://schemas.openxmlformats.org/drawingml/2006/wordprocessingDrawing" xmlns:w10="urn:schemas-microsoft-com:office:word" xmlns:w="http://schemas.openxmlformats.org/wordprocessingml/2006/main" xmlns:w14="http://schemas.microsoft.com/office/word/2010/wordml" xmlns:w15="http://schemas.microsoft.com/office/word/2012/wordml" xmlns:w16cex="http://schemas.microsoft.com/office/word/2018/wordml/cex" xmlns:w16cid="http://schemas.microsoft.com/office/word/2016/wordml/cid" xmlns:w16="http://schemas.microsoft.com/office/word/2018/wordml" xmlns:w16du="http://schemas.microsoft.com/office/word/2023/wordml/word16du" xmlns:w16sdtdh="http://schemas.microsoft.com/office/word/2020/wordml/sdtdatahash" xmlns:w16se="http://schemas.microsoft.com/office/word/2015/wordml/symex" xmlns:wpg="http://schemas.microsoft.com/office/word/2010/wordprocessingGroup" xmlns:wpi="http://schemas.microsoft.com/office/word/2010/wordprocessingInk" xmlns:wne="http://schemas.microsoft.com/office/word/2006/wordml" xmlns:wps="http://schemas.microsoft.com/office/word/2010/wordprocessingShape" mc:Ignorable="w14 w15 w16se w16cid w16 w16cex w16sdtdh w16du wp14">
   <w:footnote w:type="separator" w:id="-1">
     <w:p>
       <w:pPr>
@@ -3058,7 +2873,7 @@
 </file>
 
 <file path=word/numbering.xml><?xml version="1.0" encoding="utf-8"?>
-<w:numbering xmlns:wpc="http://schemas.microsoft.com/office/word/2010/wordprocessingCanvas" xmlns:cx="http://schemas.microsoft.com/office/drawing/2014/chartex" xmlns:cx1="http://schemas.microsoft.com/office/drawing/2015/9/8/chartex" xmlns:cx2="http://schemas.microsoft.com/office/drawing/2015/10/21/chartex" xmlns:cx3="http://schemas.microsoft.com/office/drawing/2016/5/9/chartex" xmlns:cx4="http://schemas.microsoft.com/office/drawing/2016/5/10/chartex" xmlns:cx5="http://schemas.microsoft.com/office/drawing/2016/5/11/chartex" xmlns:cx6="http://schemas.microsoft.com/office/drawing/2016/5/12/chartex" xmlns:cx7="http://schemas.microsoft.com/office/drawing/2016/5/13/chartex" xmlns:cx8="http://schemas.microsoft.com/office/drawing/2016/5/14/chartex" xmlns:mc="http://schemas.openxmlformats.org/markup-compatibility/2006" xmlns:aink="http://schemas.microsoft.com/office/drawing/2016/ink" xmlns:am3d="http://schemas.microsoft.com/office/drawing/2017/model3d" xmlns:o="urn:schemas-microsoft-com:office:office" xmlns:oel="http://schemas.microsoft.com/office/2019/extlst" xmlns:r="http://schemas.openxmlformats.org/officeDocument/2006/relationships" xmlns:m="http://schemas.openxmlformats.org/officeDocument/2006/math" xmlns:v="urn:schemas-microsoft-com:vml" xmlns:wp14="http://schemas.microsoft.com/office/word/2010/wordprocessingDrawing" xmlns:wp="http://schemas.openxmlformats.org/drawingml/2006/wordprocessingDrawing" xmlns:w10="urn:schemas-microsoft-com:office:word" xmlns:w="http://schemas.openxmlformats.org/wordprocessingml/2006/main" xmlns:w14="http://schemas.microsoft.com/office/word/2010/wordml" xmlns:w15="http://schemas.microsoft.com/office/word/2012/wordml" xmlns:w16cex="http://schemas.microsoft.com/office/word/2018/wordml/cex" xmlns:w16cid="http://schemas.microsoft.com/office/word/2016/wordml/cid" xmlns:w16="http://schemas.microsoft.com/office/word/2018/wordml" xmlns:w16sdtdh="http://schemas.microsoft.com/office/word/2020/wordml/sdtdatahash" xmlns:w16se="http://schemas.microsoft.com/office/word/2015/wordml/symex" xmlns:wpg="http://schemas.microsoft.com/office/word/2010/wordprocessingGroup" xmlns:wpi="http://schemas.microsoft.com/office/word/2010/wordprocessingInk" xmlns:wne="http://schemas.microsoft.com/office/word/2006/wordml" xmlns:wps="http://schemas.microsoft.com/office/word/2010/wordprocessingShape" mc:Ignorable="w14 w15 w16se w16cid w16 w16cex w16sdtdh wp14">
+<w:numbering xmlns:wpc="http://schemas.microsoft.com/office/word/2010/wordprocessingCanvas" xmlns:cx="http://schemas.microsoft.com/office/drawing/2014/chartex" xmlns:cx1="http://schemas.microsoft.com/office/drawing/2015/9/8/chartex" xmlns:cx2="http://schemas.microsoft.com/office/drawing/2015/10/21/chartex" xmlns:cx3="http://schemas.microsoft.com/office/drawing/2016/5/9/chartex" xmlns:cx4="http://schemas.microsoft.com/office/drawing/2016/5/10/chartex" xmlns:cx5="http://schemas.microsoft.com/office/drawing/2016/5/11/chartex" xmlns:cx6="http://schemas.microsoft.com/office/drawing/2016/5/12/chartex" xmlns:cx7="http://schemas.microsoft.com/office/drawing/2016/5/13/chartex" xmlns:cx8="http://schemas.microsoft.com/office/drawing/2016/5/14/chartex" xmlns:mc="http://schemas.openxmlformats.org/markup-compatibility/2006" xmlns:aink="http://schemas.microsoft.com/office/drawing/2016/ink" xmlns:am3d="http://schemas.microsoft.com/office/drawing/2017/model3d" xmlns:o="urn:schemas-microsoft-com:office:office" xmlns:oel="http://schemas.microsoft.com/office/2019/extlst" xmlns:r="http://schemas.openxmlformats.org/officeDocument/2006/relationships" xmlns:m="http://schemas.openxmlformats.org/officeDocument/2006/math" xmlns:v="urn:schemas-microsoft-com:vml" xmlns:wp14="http://schemas.microsoft.com/office/word/2010/wordprocessingDrawing" xmlns:wp="http://schemas.openxmlformats.org/drawingml/2006/wordprocessingDrawing" xmlns:w10="urn:schemas-microsoft-com:office:word" xmlns:w="http://schemas.openxmlformats.org/wordprocessingml/2006/main" xmlns:w14="http://schemas.microsoft.com/office/word/2010/wordml" xmlns:w15="http://schemas.microsoft.com/office/word/2012/wordml" xmlns:w16cex="http://schemas.microsoft.com/office/word/2018/wordml/cex" xmlns:w16cid="http://schemas.microsoft.com/office/word/2016/wordml/cid" xmlns:w16="http://schemas.microsoft.com/office/word/2018/wordml" xmlns:w16du="http://schemas.microsoft.com/office/word/2023/wordml/word16du" xmlns:w16sdtdh="http://schemas.microsoft.com/office/word/2020/wordml/sdtdatahash" xmlns:w16se="http://schemas.microsoft.com/office/word/2015/wordml/symex" xmlns:wpg="http://schemas.microsoft.com/office/word/2010/wordprocessingGroup" xmlns:wpi="http://schemas.microsoft.com/office/word/2010/wordprocessingInk" xmlns:wne="http://schemas.microsoft.com/office/word/2006/wordml" xmlns:wps="http://schemas.microsoft.com/office/word/2010/wordprocessingShape" mc:Ignorable="w14 w15 w16se w16cid w16 w16cex w16sdtdh w16du wp14">
   <w:abstractNum w:abstractNumId="0" w15:restartNumberingAfterBreak="0">
     <w:nsid w:val="1FB4067A"/>
     <w:multiLevelType w:val="hybridMultilevel"/>
@@ -3524,7 +3339,7 @@
 </file>
 
 <file path=word/styles.xml><?xml version="1.0" encoding="utf-8"?>
-<w:styles xmlns:mc="http://schemas.openxmlformats.org/markup-compatibility/2006" xmlns:r="http://schemas.openxmlformats.org/officeDocument/2006/relationships" xmlns:w="http://schemas.openxmlformats.org/wordprocessingml/2006/main" xmlns:w14="http://schemas.microsoft.com/office/word/2010/wordml" xmlns:w15="http://schemas.microsoft.com/office/word/2012/wordml" xmlns:w16cex="http://schemas.microsoft.com/office/word/2018/wordml/cex" xmlns:w16cid="http://schemas.microsoft.com/office/word/2016/wordml/cid" xmlns:w16="http://schemas.microsoft.com/office/word/2018/wordml" xmlns:w16sdtdh="http://schemas.microsoft.com/office/word/2020/wordml/sdtdatahash" xmlns:w16se="http://schemas.microsoft.com/office/word/2015/wordml/symex" mc:Ignorable="w14 w15 w16se w16cid w16 w16cex w16sdtdh">
+<w:styles xmlns:mc="http://schemas.openxmlformats.org/markup-compatibility/2006" xmlns:r="http://schemas.openxmlformats.org/officeDocument/2006/relationships" xmlns:w="http://schemas.openxmlformats.org/wordprocessingml/2006/main" xmlns:w14="http://schemas.microsoft.com/office/word/2010/wordml" xmlns:w15="http://schemas.microsoft.com/office/word/2012/wordml" xmlns:w16cex="http://schemas.microsoft.com/office/word/2018/wordml/cex" xmlns:w16cid="http://schemas.microsoft.com/office/word/2016/wordml/cid" xmlns:w16="http://schemas.microsoft.com/office/word/2018/wordml" xmlns:w16du="http://schemas.microsoft.com/office/word/2023/wordml/word16du" xmlns:w16sdtdh="http://schemas.microsoft.com/office/word/2020/wordml/sdtdatahash" xmlns:w16se="http://schemas.microsoft.com/office/word/2015/wordml/symex" mc:Ignorable="w14 w15 w16se w16cid w16 w16cex w16sdtdh w16du">
   <w:docDefaults>
     <w:rPrDefault>
       <w:rPr>

</xml_diff>

<commit_message>
Test Cases in Project Report
</commit_message>
<xml_diff>
--- a/Project Folder/Project 3 Report.docx
+++ b/Project Folder/Project 3 Report.docx
@@ -970,13 +970,21 @@
       </w:r>
     </w:p>
     <w:p>
-      <w:r>
+      <w:pPr>
         <w:rPr>
           <w:rFonts w:ascii="Times New Roman" w:eastAsia="Times New Roman" w:hAnsi="Times New Roman" w:cs="Times New Roman"/>
           <w:b/>
           <w:sz w:val="40"/>
           <w:szCs w:val="40"/>
         </w:rPr>
+      </w:pPr>
+      <w:r>
+        <w:rPr>
+          <w:rFonts w:ascii="Times New Roman" w:eastAsia="Times New Roman" w:hAnsi="Times New Roman" w:cs="Times New Roman"/>
+          <w:b/>
+          <w:sz w:val="40"/>
+          <w:szCs w:val="40"/>
+        </w:rPr>
         <w:lastRenderedPageBreak/>
         <w:t>Test Cases</w:t>
       </w:r>
@@ -990,22 +998,493 @@
         <w:t xml:space="preserve">: </w:t>
       </w:r>
     </w:p>
-    <w:p/>
-    <w:p/>
-    <w:p/>
-    <w:p/>
-    <w:p/>
-    <w:p/>
-    <w:p/>
-    <w:p/>
-    <w:p/>
-    <w:p/>
-    <w:p/>
-    <w:p/>
-    <w:p/>
-    <w:p/>
-    <w:p/>
-    <w:p/>
+    <w:p>
+      <w:pPr>
+        <w:rPr>
+          <w:rFonts w:ascii="Times New Roman" w:eastAsia="Times New Roman" w:hAnsi="Times New Roman" w:cs="Times New Roman"/>
+          <w:bCs/>
+          <w:sz w:val="24"/>
+          <w:szCs w:val="24"/>
+          <w:u w:val="single"/>
+        </w:rPr>
+      </w:pPr>
+      <w:r>
+        <w:rPr>
+          <w:rFonts w:ascii="Times New Roman" w:eastAsia="Times New Roman" w:hAnsi="Times New Roman" w:cs="Times New Roman"/>
+          <w:bCs/>
+          <w:sz w:val="24"/>
+          <w:szCs w:val="24"/>
+          <w:u w:val="single"/>
+        </w:rPr>
+        <w:t>Test Case #1:</w:t>
+      </w:r>
+    </w:p>
+    <w:p>
+      <w:pPr>
+        <w:rPr>
+          <w:bCs/>
+          <w:sz w:val="24"/>
+          <w:szCs w:val="24"/>
+        </w:rPr>
+      </w:pPr>
+      <w:r>
+        <w:rPr>
+          <w:rFonts w:ascii="Times New Roman" w:eastAsia="Times New Roman" w:hAnsi="Times New Roman" w:cs="Times New Roman"/>
+          <w:bCs/>
+          <w:sz w:val="24"/>
+          <w:szCs w:val="24"/>
+          <w:u w:val="single"/>
+        </w:rPr>
+        <w:br/>
+      </w:r>
+      <w:r>
+        <w:rPr>
+          <w:rFonts w:ascii="Times New Roman" w:eastAsia="Times New Roman" w:hAnsi="Times New Roman" w:cs="Times New Roman"/>
+          <w:bCs/>
+          <w:sz w:val="24"/>
+          <w:szCs w:val="24"/>
+        </w:rPr>
+        <w:t>The first input file is shown below:</w:t>
+      </w:r>
+    </w:p>
+    <w:p>
+      <w:r>
+        <w:rPr>
+          <w:noProof/>
+          <w14:ligatures w14:val="standardContextual"/>
+        </w:rPr>
+        <w:drawing>
+          <wp:inline distT="0" distB="0" distL="0" distR="0" wp14:anchorId="0FD29319" wp14:editId="57FD313D">
+            <wp:extent cx="4572396" cy="2187130"/>
+            <wp:effectExtent l="0" t="0" r="0" b="3810"/>
+            <wp:docPr id="1333435701" name="Picture 1" descr="A black screen with white text&#10;&#10;Description automatically generated"/>
+            <wp:cNvGraphicFramePr>
+              <a:graphicFrameLocks xmlns:a="http://schemas.openxmlformats.org/drawingml/2006/main" noChangeAspect="1"/>
+            </wp:cNvGraphicFramePr>
+            <a:graphic xmlns:a="http://schemas.openxmlformats.org/drawingml/2006/main">
+              <a:graphicData uri="http://schemas.openxmlformats.org/drawingml/2006/picture">
+                <pic:pic xmlns:pic="http://schemas.openxmlformats.org/drawingml/2006/picture">
+                  <pic:nvPicPr>
+                    <pic:cNvPr id="1333435701" name="Picture 1" descr="A black screen with white text&#10;&#10;Description automatically generated"/>
+                    <pic:cNvPicPr/>
+                  </pic:nvPicPr>
+                  <pic:blipFill>
+                    <a:blip r:embed="rId8">
+                      <a:extLst>
+                        <a:ext uri="{28A0092B-C50C-407E-A947-70E740481C1C}">
+                          <a14:useLocalDpi xmlns:a14="http://schemas.microsoft.com/office/drawing/2010/main" val="0"/>
+                        </a:ext>
+                      </a:extLst>
+                    </a:blip>
+                    <a:stretch>
+                      <a:fillRect/>
+                    </a:stretch>
+                  </pic:blipFill>
+                  <pic:spPr>
+                    <a:xfrm>
+                      <a:off x="0" y="0"/>
+                      <a:ext cx="4572396" cy="2187130"/>
+                    </a:xfrm>
+                    <a:prstGeom prst="rect">
+                      <a:avLst/>
+                    </a:prstGeom>
+                  </pic:spPr>
+                </pic:pic>
+              </a:graphicData>
+            </a:graphic>
+          </wp:inline>
+        </w:drawing>
+      </w:r>
+    </w:p>
+    <w:p>
+      <w:pPr>
+        <w:rPr>
+          <w:rFonts w:ascii="Times New Roman" w:hAnsi="Times New Roman" w:cs="Times New Roman"/>
+        </w:rPr>
+      </w:pPr>
+    </w:p>
+    <w:p>
+      <w:pPr>
+        <w:rPr>
+          <w:rFonts w:ascii="Times New Roman" w:hAnsi="Times New Roman" w:cs="Times New Roman"/>
+        </w:rPr>
+      </w:pPr>
+      <w:r>
+        <w:rPr>
+          <w:rFonts w:ascii="Times New Roman" w:hAnsi="Times New Roman" w:cs="Times New Roman"/>
+        </w:rPr>
+        <w:t>The expected out</w:t>
+      </w:r>
+      <w:r>
+        <w:rPr>
+          <w:rFonts w:ascii="Times New Roman" w:hAnsi="Times New Roman" w:cs="Times New Roman"/>
+        </w:rPr>
+        <w:t>put</w:t>
+      </w:r>
+      <w:r>
+        <w:rPr>
+          <w:rFonts w:ascii="Times New Roman" w:hAnsi="Times New Roman" w:cs="Times New Roman"/>
+        </w:rPr>
+        <w:t xml:space="preserve"> is a list of the evaluation results of these infix expressions. For comparisons and logical and/or, the result is 1 for true, and 0 for false. For example, in the second to last input line on, the left side of the “==” equation evaluates to 15. So then “15 == 15” is true, therefore the output is 1.</w:t>
+      </w:r>
+    </w:p>
+    <w:p>
+      <w:pPr>
+        <w:rPr>
+          <w:rFonts w:ascii="Times New Roman" w:hAnsi="Times New Roman" w:cs="Times New Roman"/>
+        </w:rPr>
+      </w:pPr>
+    </w:p>
+    <w:p>
+      <w:pPr>
+        <w:rPr>
+          <w:rFonts w:ascii="Times New Roman" w:hAnsi="Times New Roman" w:cs="Times New Roman"/>
+        </w:rPr>
+      </w:pPr>
+      <w:r>
+        <w:rPr>
+          <w:rFonts w:ascii="Times New Roman" w:hAnsi="Times New Roman" w:cs="Times New Roman"/>
+        </w:rPr>
+        <w:t>The output from this first test case is shown below:</w:t>
+      </w:r>
+    </w:p>
+    <w:p>
+      <w:pPr>
+        <w:rPr>
+          <w:rFonts w:ascii="Times New Roman" w:hAnsi="Times New Roman" w:cs="Times New Roman"/>
+        </w:rPr>
+      </w:pPr>
+    </w:p>
+    <w:p>
+      <w:pPr>
+        <w:rPr>
+          <w:rFonts w:ascii="Times New Roman" w:hAnsi="Times New Roman" w:cs="Times New Roman"/>
+        </w:rPr>
+      </w:pPr>
+      <w:r>
+        <w:rPr>
+          <w:rFonts w:ascii="Times New Roman" w:hAnsi="Times New Roman" w:cs="Times New Roman"/>
+          <w:noProof/>
+          <w14:ligatures w14:val="standardContextual"/>
+        </w:rPr>
+        <w:drawing>
+          <wp:inline distT="0" distB="0" distL="0" distR="0" wp14:anchorId="3A95FB82" wp14:editId="692D962F">
+            <wp:extent cx="5943600" cy="1887855"/>
+            <wp:effectExtent l="0" t="0" r="0" b="0"/>
+            <wp:docPr id="2111279714" name="Picture 2" descr="A black screen with white text&#10;&#10;Description automatically generated"/>
+            <wp:cNvGraphicFramePr>
+              <a:graphicFrameLocks xmlns:a="http://schemas.openxmlformats.org/drawingml/2006/main" noChangeAspect="1"/>
+            </wp:cNvGraphicFramePr>
+            <a:graphic xmlns:a="http://schemas.openxmlformats.org/drawingml/2006/main">
+              <a:graphicData uri="http://schemas.openxmlformats.org/drawingml/2006/picture">
+                <pic:pic xmlns:pic="http://schemas.openxmlformats.org/drawingml/2006/picture">
+                  <pic:nvPicPr>
+                    <pic:cNvPr id="2111279714" name="Picture 2" descr="A black screen with white text&#10;&#10;Description automatically generated"/>
+                    <pic:cNvPicPr/>
+                  </pic:nvPicPr>
+                  <pic:blipFill>
+                    <a:blip r:embed="rId9">
+                      <a:extLst>
+                        <a:ext uri="{28A0092B-C50C-407E-A947-70E740481C1C}">
+                          <a14:useLocalDpi xmlns:a14="http://schemas.microsoft.com/office/drawing/2010/main" val="0"/>
+                        </a:ext>
+                      </a:extLst>
+                    </a:blip>
+                    <a:stretch>
+                      <a:fillRect/>
+                    </a:stretch>
+                  </pic:blipFill>
+                  <pic:spPr>
+                    <a:xfrm>
+                      <a:off x="0" y="0"/>
+                      <a:ext cx="5943600" cy="1887855"/>
+                    </a:xfrm>
+                    <a:prstGeom prst="rect">
+                      <a:avLst/>
+                    </a:prstGeom>
+                  </pic:spPr>
+                </pic:pic>
+              </a:graphicData>
+            </a:graphic>
+          </wp:inline>
+        </w:drawing>
+      </w:r>
+    </w:p>
+    <w:p/>
+    <w:p/>
+    <w:p/>
+    <w:p/>
+    <w:p/>
+    <w:p/>
+    <w:p/>
+    <w:p/>
+    <w:p/>
+    <w:p/>
+    <w:p/>
+    <w:p/>
+    <w:p/>
+    <w:p>
+      <w:r>
+        <w:rPr>
+          <w:rFonts w:ascii="Times New Roman" w:eastAsia="Times New Roman" w:hAnsi="Times New Roman" w:cs="Times New Roman"/>
+          <w:bCs/>
+          <w:sz w:val="24"/>
+          <w:szCs w:val="24"/>
+          <w:u w:val="single"/>
+        </w:rPr>
+        <w:t>Test Case #</w:t>
+      </w:r>
+      <w:r>
+        <w:rPr>
+          <w:rFonts w:ascii="Times New Roman" w:eastAsia="Times New Roman" w:hAnsi="Times New Roman" w:cs="Times New Roman"/>
+          <w:bCs/>
+          <w:sz w:val="24"/>
+          <w:szCs w:val="24"/>
+          <w:u w:val="single"/>
+        </w:rPr>
+        <w:t>2</w:t>
+      </w:r>
+      <w:r>
+        <w:rPr>
+          <w:rFonts w:ascii="Times New Roman" w:eastAsia="Times New Roman" w:hAnsi="Times New Roman" w:cs="Times New Roman"/>
+          <w:bCs/>
+          <w:sz w:val="24"/>
+          <w:szCs w:val="24"/>
+          <w:u w:val="single"/>
+        </w:rPr>
+        <w:t>:</w:t>
+      </w:r>
+    </w:p>
+    <w:p>
+      <w:pPr>
+        <w:rPr>
+          <w:rFonts w:ascii="Times New Roman" w:eastAsia="Times New Roman" w:hAnsi="Times New Roman" w:cs="Times New Roman"/>
+          <w:bCs/>
+          <w:sz w:val="24"/>
+          <w:szCs w:val="24"/>
+        </w:rPr>
+      </w:pPr>
+      <w:r>
+        <w:rPr>
+          <w:rFonts w:ascii="Times New Roman" w:eastAsia="Times New Roman" w:hAnsi="Times New Roman" w:cs="Times New Roman"/>
+          <w:bCs/>
+          <w:sz w:val="24"/>
+          <w:szCs w:val="24"/>
+        </w:rPr>
+        <w:t xml:space="preserve">The </w:t>
+      </w:r>
+      <w:r>
+        <w:rPr>
+          <w:rFonts w:ascii="Times New Roman" w:eastAsia="Times New Roman" w:hAnsi="Times New Roman" w:cs="Times New Roman"/>
+          <w:bCs/>
+          <w:sz w:val="24"/>
+          <w:szCs w:val="24"/>
+        </w:rPr>
+        <w:t>second</w:t>
+      </w:r>
+      <w:r>
+        <w:rPr>
+          <w:rFonts w:ascii="Times New Roman" w:eastAsia="Times New Roman" w:hAnsi="Times New Roman" w:cs="Times New Roman"/>
+          <w:bCs/>
+          <w:sz w:val="24"/>
+          <w:szCs w:val="24"/>
+        </w:rPr>
+        <w:t xml:space="preserve"> input file is shown below:</w:t>
+      </w:r>
+    </w:p>
+    <w:p>
+      <w:pPr>
+        <w:rPr>
+          <w:bCs/>
+          <w:sz w:val="24"/>
+          <w:szCs w:val="24"/>
+        </w:rPr>
+      </w:pPr>
+    </w:p>
+    <w:p>
+      <w:pPr>
+        <w:rPr>
+          <w:bCs/>
+          <w:sz w:val="24"/>
+          <w:szCs w:val="24"/>
+        </w:rPr>
+      </w:pPr>
+      <w:r>
+        <w:rPr>
+          <w:bCs/>
+          <w:noProof/>
+          <w:sz w:val="24"/>
+          <w:szCs w:val="24"/>
+          <w14:ligatures w14:val="standardContextual"/>
+        </w:rPr>
+        <w:drawing>
+          <wp:inline distT="0" distB="0" distL="0" distR="0" wp14:anchorId="6D6F101B" wp14:editId="4FABD7A2">
+            <wp:extent cx="3398815" cy="2118544"/>
+            <wp:effectExtent l="0" t="0" r="0" b="0"/>
+            <wp:docPr id="404171967" name="Picture 7" descr="A black background with white text&#10;&#10;Description automatically generated"/>
+            <wp:cNvGraphicFramePr>
+              <a:graphicFrameLocks xmlns:a="http://schemas.openxmlformats.org/drawingml/2006/main" noChangeAspect="1"/>
+            </wp:cNvGraphicFramePr>
+            <a:graphic xmlns:a="http://schemas.openxmlformats.org/drawingml/2006/main">
+              <a:graphicData uri="http://schemas.openxmlformats.org/drawingml/2006/picture">
+                <pic:pic xmlns:pic="http://schemas.openxmlformats.org/drawingml/2006/picture">
+                  <pic:nvPicPr>
+                    <pic:cNvPr id="404171967" name="Picture 7" descr="A black background with white text&#10;&#10;Description automatically generated"/>
+                    <pic:cNvPicPr/>
+                  </pic:nvPicPr>
+                  <pic:blipFill>
+                    <a:blip r:embed="rId10">
+                      <a:extLst>
+                        <a:ext uri="{28A0092B-C50C-407E-A947-70E740481C1C}">
+                          <a14:useLocalDpi xmlns:a14="http://schemas.microsoft.com/office/drawing/2010/main" val="0"/>
+                        </a:ext>
+                      </a:extLst>
+                    </a:blip>
+                    <a:stretch>
+                      <a:fillRect/>
+                    </a:stretch>
+                  </pic:blipFill>
+                  <pic:spPr>
+                    <a:xfrm>
+                      <a:off x="0" y="0"/>
+                      <a:ext cx="3398815" cy="2118544"/>
+                    </a:xfrm>
+                    <a:prstGeom prst="rect">
+                      <a:avLst/>
+                    </a:prstGeom>
+                  </pic:spPr>
+                </pic:pic>
+              </a:graphicData>
+            </a:graphic>
+          </wp:inline>
+        </w:drawing>
+      </w:r>
+    </w:p>
+    <w:p>
+      <w:pPr>
+        <w:rPr>
+          <w:rFonts w:ascii="Times New Roman" w:eastAsia="Times New Roman" w:hAnsi="Times New Roman" w:cs="Times New Roman"/>
+          <w:bCs/>
+          <w:sz w:val="24"/>
+          <w:szCs w:val="24"/>
+        </w:rPr>
+      </w:pPr>
+      <w:r>
+        <w:rPr>
+          <w:rFonts w:ascii="Times New Roman" w:eastAsia="Times New Roman" w:hAnsi="Times New Roman" w:cs="Times New Roman"/>
+          <w:bCs/>
+          <w:sz w:val="24"/>
+          <w:szCs w:val="24"/>
+        </w:rPr>
+        <w:t>The expected output again is a list of the evaluation results from the infix expressions above. For division expressions, it will output an integer result. If the infix expression includes a division by zero, the output writes “Error: Divide by zero” to the console.</w:t>
+      </w:r>
+    </w:p>
+    <w:p>
+      <w:pPr>
+        <w:rPr>
+          <w:rFonts w:ascii="Times New Roman" w:eastAsia="Times New Roman" w:hAnsi="Times New Roman" w:cs="Times New Roman"/>
+          <w:bCs/>
+          <w:sz w:val="24"/>
+          <w:szCs w:val="24"/>
+        </w:rPr>
+      </w:pPr>
+    </w:p>
+    <w:p>
+      <w:pPr>
+        <w:rPr>
+          <w:rFonts w:ascii="Times New Roman" w:eastAsia="Times New Roman" w:hAnsi="Times New Roman" w:cs="Times New Roman"/>
+          <w:bCs/>
+          <w:sz w:val="24"/>
+          <w:szCs w:val="24"/>
+        </w:rPr>
+      </w:pPr>
+      <w:r>
+        <w:rPr>
+          <w:rFonts w:ascii="Times New Roman" w:eastAsia="Times New Roman" w:hAnsi="Times New Roman" w:cs="Times New Roman"/>
+          <w:bCs/>
+          <w:sz w:val="24"/>
+          <w:szCs w:val="24"/>
+        </w:rPr>
+        <w:t>The output from the second test case is shown below:</w:t>
+      </w:r>
+    </w:p>
+    <w:p>
+      <w:pPr>
+        <w:rPr>
+          <w:bCs/>
+          <w:sz w:val="24"/>
+          <w:szCs w:val="24"/>
+        </w:rPr>
+      </w:pPr>
+    </w:p>
+    <w:p>
+      <w:pPr>
+        <w:rPr>
+          <w:bCs/>
+          <w:sz w:val="24"/>
+          <w:szCs w:val="24"/>
+        </w:rPr>
+      </w:pPr>
+      <w:r>
+        <w:rPr>
+          <w:bCs/>
+          <w:noProof/>
+          <w:sz w:val="24"/>
+          <w:szCs w:val="24"/>
+          <w14:ligatures w14:val="standardContextual"/>
+        </w:rPr>
+        <w:drawing>
+          <wp:inline distT="0" distB="0" distL="0" distR="0" wp14:anchorId="177AD151" wp14:editId="7F2FEC25">
+            <wp:extent cx="5943600" cy="1711960"/>
+            <wp:effectExtent l="0" t="0" r="0" b="2540"/>
+            <wp:docPr id="1495994604" name="Picture 8" descr="A black screen with white text&#10;&#10;Description automatically generated"/>
+            <wp:cNvGraphicFramePr>
+              <a:graphicFrameLocks xmlns:a="http://schemas.openxmlformats.org/drawingml/2006/main" noChangeAspect="1"/>
+            </wp:cNvGraphicFramePr>
+            <a:graphic xmlns:a="http://schemas.openxmlformats.org/drawingml/2006/main">
+              <a:graphicData uri="http://schemas.openxmlformats.org/drawingml/2006/picture">
+                <pic:pic xmlns:pic="http://schemas.openxmlformats.org/drawingml/2006/picture">
+                  <pic:nvPicPr>
+                    <pic:cNvPr id="1495994604" name="Picture 8" descr="A black screen with white text&#10;&#10;Description automatically generated"/>
+                    <pic:cNvPicPr/>
+                  </pic:nvPicPr>
+                  <pic:blipFill>
+                    <a:blip r:embed="rId11">
+                      <a:extLst>
+                        <a:ext uri="{28A0092B-C50C-407E-A947-70E740481C1C}">
+                          <a14:useLocalDpi xmlns:a14="http://schemas.microsoft.com/office/drawing/2010/main" val="0"/>
+                        </a:ext>
+                      </a:extLst>
+                    </a:blip>
+                    <a:stretch>
+                      <a:fillRect/>
+                    </a:stretch>
+                  </pic:blipFill>
+                  <pic:spPr>
+                    <a:xfrm>
+                      <a:off x="0" y="0"/>
+                      <a:ext cx="5943600" cy="1711960"/>
+                    </a:xfrm>
+                    <a:prstGeom prst="rect">
+                      <a:avLst/>
+                    </a:prstGeom>
+                  </pic:spPr>
+                </pic:pic>
+              </a:graphicData>
+            </a:graphic>
+          </wp:inline>
+        </w:drawing>
+      </w:r>
+    </w:p>
+    <w:p>
+      <w:pPr>
+        <w:rPr>
+          <w:bCs/>
+          <w:sz w:val="24"/>
+          <w:szCs w:val="24"/>
+        </w:rPr>
+      </w:pPr>
+    </w:p>
     <w:p/>
     <w:p/>
     <w:p/>
@@ -1094,7 +1573,6 @@
           <w:sz w:val="40"/>
           <w:szCs w:val="40"/>
         </w:rPr>
-        <w:lastRenderedPageBreak/>
         <w:t>Team Member Contributions</w:t>
       </w:r>
       <w:r>
@@ -1356,6 +1834,7 @@
           <w:sz w:val="28"/>
           <w:szCs w:val="28"/>
         </w:rPr>
+        <w:lastRenderedPageBreak/>
         <w:t>Evaluate_</w:t>
       </w:r>
       <w:r>
@@ -1612,7 +2091,6 @@
           <w:sz w:val="28"/>
           <w:szCs w:val="28"/>
         </w:rPr>
-        <w:lastRenderedPageBreak/>
         <w:t>Testing:</w:t>
       </w:r>
       <w:r>
@@ -1830,7 +2308,16 @@
           <w:sz w:val="28"/>
           <w:szCs w:val="28"/>
         </w:rPr>
-        <w:t>Implemented the parse_and_evaluate() method, which parses infix_expression into postfix notation using Convert_to_postfix class and evaluates the resulting expression tree using the Evaluate_Tree class. Created the precedence() method to determine the precedence of operators and power_function() method to calculate the exponentiation.</w:t>
+        <w:t xml:space="preserve">Implemented the parse_and_evaluate() method, which parses infix_expression into postfix notation using Convert_to_postfix class and evaluates the resulting expression tree using the Evaluate_Tree class. Created the precedence() method to determine the </w:t>
+      </w:r>
+      <w:r>
+        <w:rPr>
+          <w:rFonts w:ascii="Times New Roman" w:hAnsi="Times New Roman" w:cs="Times New Roman"/>
+          <w:sz w:val="28"/>
+          <w:szCs w:val="28"/>
+        </w:rPr>
+        <w:lastRenderedPageBreak/>
+        <w:t>precedence of operators and power_function() method to calculate the exponentiation.</w:t>
       </w:r>
       <w:r>
         <w:rPr>
@@ -2072,7 +2559,6 @@
           <w:sz w:val="28"/>
           <w:szCs w:val="28"/>
         </w:rPr>
-        <w:lastRenderedPageBreak/>
         <w:t>Meeting Attendance and Questions</w:t>
       </w:r>
       <w:r>
@@ -2397,7 +2883,16 @@
           <w:sz w:val="28"/>
           <w:szCs w:val="28"/>
         </w:rPr>
-        <w:t xml:space="preserve"> Responsible for creating test cases to validate the correctness of the infix expression parser program. Ensured that the test cases covered various expressions and scenarios, documenting them in the project report for future reference. </w:t>
+        <w:t xml:space="preserve"> Responsible for creating test cases to validate the correctness of the infix expression parser program. Ensured that the test cases covered </w:t>
+      </w:r>
+      <w:r>
+        <w:rPr>
+          <w:rFonts w:ascii="Times New Roman" w:hAnsi="Times New Roman" w:cs="Times New Roman"/>
+          <w:sz w:val="28"/>
+          <w:szCs w:val="28"/>
+        </w:rPr>
+        <w:lastRenderedPageBreak/>
+        <w:t xml:space="preserve">various expressions and scenarios, documenting them in the project report for future reference. </w:t>
       </w:r>
     </w:p>
     <w:p>
@@ -2537,7 +3032,6 @@
           <w:sz w:val="32"/>
           <w:szCs w:val="32"/>
         </w:rPr>
-        <w:lastRenderedPageBreak/>
         <w:t>Tyler Blackmore:</w:t>
       </w:r>
     </w:p>
@@ -2756,7 +3250,16 @@
           <w:sz w:val="28"/>
           <w:szCs w:val="28"/>
         </w:rPr>
-        <w:t xml:space="preserve"> Actively participated in team meetings, providing valuable input on system design, discussing project progress and asking follow-up questions to clarify requirements or resolve issues effectively. </w:t>
+        <w:t xml:space="preserve"> Actively participated in team meetings, providing valuable input on system design, discussing project </w:t>
+      </w:r>
+      <w:r>
+        <w:rPr>
+          <w:rFonts w:ascii="Times New Roman" w:hAnsi="Times New Roman" w:cs="Times New Roman"/>
+          <w:sz w:val="28"/>
+          <w:szCs w:val="28"/>
+        </w:rPr>
+        <w:lastRenderedPageBreak/>
+        <w:t xml:space="preserve">progress and asking follow-up questions to clarify requirements or resolve issues effectively. </w:t>
       </w:r>
     </w:p>
     <w:p>

</xml_diff>

<commit_message>
Updated main, redid comments, added a draft for future improvements
1) Do <codecbt> and <sstream> in main.cpp have any use? The program works without them, so I assume not.
2) Future Improvements is very subject to change. I'll improve it after I get some sleep. It is 4AM right now.
Error handling function seems fine as is, so that's that I guess.
</commit_message>
<xml_diff>
--- a/Project Folder/Project 3 Report.docx
+++ b/Project Folder/Project 3 Report.docx
@@ -2802,9 +2802,50 @@
       </w:r>
     </w:p>
     <w:p/>
-    <w:p/>
-    <w:p/>
-    <w:p/>
+    <w:p>
+      <w:r>
+        <w:t>Nothing wrong with adding features, is there?</w:t>
+      </w:r>
+    </w:p>
+    <w:p/>
+    <w:p>
+      <w:pPr>
+        <w:pStyle w:val="ListParagraph"/>
+        <w:numPr>
+          <w:ilvl w:val="0"/>
+          <w:numId w:val="1"/>
+        </w:numPr>
+      </w:pPr>
+      <w:r>
+        <w:t>Incorporate functionality to handle Square Root functions:</w:t>
+      </w:r>
+    </w:p>
+    <w:p>
+      <w:r>
+        <w:t>For instance, the ability to process expressions such as "</w:t>
+      </w:r>
+      <w:proofErr w:type="gramStart"/>
+      <w:r>
+        <w:t>sqrt(</w:t>
+      </w:r>
+      <w:proofErr w:type="gramEnd"/>
+      <w:r>
+        <w:t>1+8)" resulting in the output of 3, "sqrt(11)" yielding 3, and "sqrt(-1)" triggering an error response.</w:t>
+      </w:r>
+    </w:p>
+    <w:p/>
+    <w:p>
+      <w:pPr>
+        <w:pStyle w:val="ListParagraph"/>
+        <w:numPr>
+          <w:ilvl w:val="0"/>
+          <w:numId w:val="1"/>
+        </w:numPr>
+      </w:pPr>
+      <w:r>
+        <w:t>Consider the implementation of an option to interpret equations as double precision numbers, alongside the existing capability to interpret decimal inputs.</w:t>
+      </w:r>
+    </w:p>
     <w:p/>
     <w:p/>
     <w:p/>
@@ -2989,7 +3030,7 @@
   <w:abstractNum w:abstractNumId="1" w15:restartNumberingAfterBreak="0">
     <w:nsid w:val="21BE226D"/>
     <w:multiLevelType w:val="hybridMultilevel"/>
-    <w:tmpl w:val="7710FC44"/>
+    <w:tmpl w:val="8578CBF8"/>
     <w:lvl w:ilvl="0" w:tplc="04090001">
       <w:start w:val="1"/>
       <w:numFmt w:val="bullet"/>

</xml_diff>